<commit_message>
from login fecha quando logado
</commit_message>
<xml_diff>
--- a/Documentação/Relatório PAP.docx
+++ b/Documentação/Relatório PAP.docx
@@ -2,64 +2,65 @@
 <file path=word/document.xml><?xml version="1.0" encoding="utf-8"?>
 <w:document xmlns:wpc="http://schemas.microsoft.com/office/word/2010/wordprocessingCanvas" xmlns:mc="http://schemas.openxmlformats.org/markup-compatibility/2006" xmlns:o="urn:schemas-microsoft-com:office:office" xmlns:r="http://schemas.openxmlformats.org/officeDocument/2006/relationships" xmlns:m="http://schemas.openxmlformats.org/officeDocument/2006/math" xmlns:v="urn:schemas-microsoft-com:vml" xmlns:wp14="http://schemas.microsoft.com/office/word/2010/wordprocessingDrawing" xmlns:wp="http://schemas.openxmlformats.org/drawingml/2006/wordprocessingDrawing" xmlns:w10="urn:schemas-microsoft-com:office:word" xmlns:w="http://schemas.openxmlformats.org/wordprocessingml/2006/main" xmlns:w14="http://schemas.microsoft.com/office/word/2010/wordml" xmlns:wpg="http://schemas.microsoft.com/office/word/2010/wordprocessingGroup" xmlns:wpi="http://schemas.microsoft.com/office/word/2010/wordprocessingInk" xmlns:wne="http://schemas.microsoft.com/office/word/2006/wordml" xmlns:wps="http://schemas.microsoft.com/office/word/2010/wordprocessingShape" mc:Ignorable="w14 wp14">
   <w:body>
-    <w:p/>
-    <w:p>
-      <w:pPr>
+    <w:p>
+      <w:pPr>
+        <w:spacing w:line="360" w:lineRule="auto"/>
+        <w:jc w:val="both"/>
+      </w:pPr>
+    </w:p>
+    <w:p>
+      <w:pPr>
+        <w:spacing w:line="360" w:lineRule="auto"/>
+        <w:jc w:val="both"/>
+        <w:rPr>
+          <w:rFonts w:ascii="Arial" w:hAnsi="Arial" w:cs="Arial"/>
+          <w:sz w:val="36"/>
+        </w:rPr>
+      </w:pPr>
+      <w:r>
+        <w:rPr>
+          <w:rFonts w:ascii="Arial" w:hAnsi="Arial" w:cs="Arial"/>
+          <w:sz w:val="36"/>
+        </w:rPr>
+        <w:t>Escola Profissional Do Centro Juvenil de Campanhã</w:t>
+      </w:r>
+    </w:p>
+    <w:p>
+      <w:pPr>
+        <w:spacing w:line="360" w:lineRule="auto"/>
+        <w:jc w:val="both"/>
+        <w:rPr>
+          <w:rFonts w:ascii="Arial" w:hAnsi="Arial" w:cs="Arial"/>
+          <w:sz w:val="24"/>
+        </w:rPr>
+      </w:pPr>
+    </w:p>
+    <w:p>
+      <w:pPr>
+        <w:spacing w:line="360" w:lineRule="auto"/>
+        <w:jc w:val="both"/>
+        <w:rPr>
+          <w:rFonts w:ascii="Arial" w:hAnsi="Arial" w:cs="Arial"/>
+          <w:sz w:val="24"/>
+        </w:rPr>
+      </w:pPr>
+    </w:p>
+    <w:p>
+      <w:pPr>
+        <w:spacing w:line="360" w:lineRule="auto"/>
+        <w:jc w:val="both"/>
+        <w:rPr>
+          <w:rFonts w:ascii="Arial" w:hAnsi="Arial" w:cs="Arial"/>
+          <w:sz w:val="24"/>
+        </w:rPr>
+      </w:pPr>
+    </w:p>
+    <w:p>
+      <w:pPr>
+        <w:spacing w:line="360" w:lineRule="auto"/>
         <w:jc w:val="center"/>
         <w:rPr>
           <w:rFonts w:ascii="Arial" w:hAnsi="Arial" w:cs="Arial"/>
-          <w:sz w:val="36"/>
-        </w:rPr>
-      </w:pPr>
-      <w:r>
-        <w:rPr>
-          <w:rFonts w:ascii="Arial" w:hAnsi="Arial" w:cs="Arial"/>
-          <w:sz w:val="36"/>
-        </w:rPr>
-        <w:t>Escola Profissional Do Centro Juvenil de Campanhã</w:t>
-      </w:r>
-    </w:p>
-    <w:p>
-      <w:pPr>
-        <w:jc w:val="center"/>
-        <w:rPr>
-          <w:rFonts w:ascii="Arial" w:hAnsi="Arial" w:cs="Arial"/>
-          <w:sz w:val="24"/>
-        </w:rPr>
-      </w:pPr>
-    </w:p>
-    <w:p>
-      <w:pPr>
-        <w:jc w:val="center"/>
-        <w:rPr>
-          <w:rFonts w:ascii="Arial" w:hAnsi="Arial" w:cs="Arial"/>
-          <w:sz w:val="24"/>
-        </w:rPr>
-      </w:pPr>
-    </w:p>
-    <w:p>
-      <w:pPr>
-        <w:jc w:val="center"/>
-        <w:rPr>
-          <w:rFonts w:ascii="Arial" w:hAnsi="Arial" w:cs="Arial"/>
-          <w:sz w:val="24"/>
-        </w:rPr>
-      </w:pPr>
-    </w:p>
-    <w:p>
-      <w:pPr>
-        <w:jc w:val="center"/>
-        <w:rPr>
-          <w:rFonts w:ascii="Arial" w:hAnsi="Arial" w:cs="Arial"/>
-          <w:sz w:val="24"/>
-        </w:rPr>
-      </w:pPr>
-    </w:p>
-    <w:p>
-      <w:pPr>
-        <w:jc w:val="center"/>
-        <w:rPr>
-          <w:rFonts w:ascii="Arial" w:hAnsi="Arial" w:cs="Arial"/>
           <w:sz w:val="32"/>
         </w:rPr>
       </w:pPr>
@@ -73,42 +74,37 @@
     </w:p>
     <w:p>
       <w:pPr>
-        <w:jc w:val="center"/>
-        <w:rPr>
-          <w:rFonts w:ascii="Arial" w:hAnsi="Arial" w:cs="Arial"/>
-          <w:sz w:val="24"/>
-        </w:rPr>
-      </w:pPr>
-    </w:p>
-    <w:p>
-      <w:pPr>
-        <w:jc w:val="center"/>
-        <w:rPr>
-          <w:rFonts w:ascii="Arial" w:hAnsi="Arial" w:cs="Arial"/>
-          <w:sz w:val="24"/>
-        </w:rPr>
-      </w:pPr>
-    </w:p>
-    <w:p>
-      <w:pPr>
-        <w:jc w:val="center"/>
-        <w:rPr>
-          <w:rFonts w:ascii="Arial" w:hAnsi="Arial" w:cs="Arial"/>
-          <w:sz w:val="24"/>
-        </w:rPr>
-      </w:pPr>
-    </w:p>
-    <w:p>
-      <w:pPr>
-        <w:jc w:val="center"/>
-        <w:rPr>
-          <w:rFonts w:ascii="Arial" w:hAnsi="Arial" w:cs="Arial"/>
-          <w:sz w:val="24"/>
-        </w:rPr>
-      </w:pPr>
-    </w:p>
-    <w:p>
-      <w:pPr>
+        <w:spacing w:line="360" w:lineRule="auto"/>
+        <w:jc w:val="both"/>
+        <w:rPr>
+          <w:rFonts w:ascii="Arial" w:hAnsi="Arial" w:cs="Arial"/>
+          <w:sz w:val="24"/>
+        </w:rPr>
+      </w:pPr>
+    </w:p>
+    <w:p>
+      <w:pPr>
+        <w:spacing w:line="360" w:lineRule="auto"/>
+        <w:jc w:val="both"/>
+        <w:rPr>
+          <w:rFonts w:ascii="Arial" w:hAnsi="Arial" w:cs="Arial"/>
+          <w:sz w:val="24"/>
+        </w:rPr>
+      </w:pPr>
+    </w:p>
+    <w:p>
+      <w:pPr>
+        <w:spacing w:line="360" w:lineRule="auto"/>
+        <w:jc w:val="both"/>
+        <w:rPr>
+          <w:rFonts w:ascii="Arial" w:hAnsi="Arial" w:cs="Arial"/>
+          <w:sz w:val="24"/>
+        </w:rPr>
+      </w:pPr>
+    </w:p>
+    <w:p>
+      <w:pPr>
+        <w:spacing w:line="360" w:lineRule="auto"/>
         <w:jc w:val="center"/>
         <w:rPr>
           <w:rFonts w:ascii="Arial" w:hAnsi="Arial" w:cs="Arial"/>
@@ -126,52 +122,72 @@
     </w:p>
     <w:p>
       <w:pPr>
+        <w:spacing w:line="360" w:lineRule="auto"/>
+        <w:jc w:val="both"/>
+        <w:rPr>
+          <w:rFonts w:ascii="Arial" w:hAnsi="Arial" w:cs="Arial"/>
+          <w:sz w:val="24"/>
+        </w:rPr>
+      </w:pPr>
+    </w:p>
+    <w:p>
+      <w:pPr>
+        <w:spacing w:line="360" w:lineRule="auto"/>
+        <w:jc w:val="both"/>
+        <w:rPr>
+          <w:rFonts w:ascii="Arial" w:hAnsi="Arial" w:cs="Arial"/>
+          <w:sz w:val="24"/>
+        </w:rPr>
+      </w:pPr>
+    </w:p>
+    <w:p>
+      <w:pPr>
+        <w:spacing w:line="360" w:lineRule="auto"/>
+        <w:jc w:val="both"/>
+        <w:rPr>
+          <w:rFonts w:ascii="Arial" w:hAnsi="Arial" w:cs="Arial"/>
+          <w:sz w:val="24"/>
+        </w:rPr>
+      </w:pPr>
+    </w:p>
+    <w:p>
+      <w:pPr>
+        <w:spacing w:line="360" w:lineRule="auto"/>
         <w:jc w:val="center"/>
         <w:rPr>
-          <w:rFonts w:ascii="Arial" w:hAnsi="Arial" w:cs="Arial"/>
-          <w:sz w:val="24"/>
-        </w:rPr>
-      </w:pPr>
-    </w:p>
-    <w:p>
-      <w:pPr>
-        <w:rPr>
-          <w:rFonts w:ascii="Arial" w:hAnsi="Arial" w:cs="Arial"/>
-          <w:sz w:val="24"/>
-        </w:rPr>
-      </w:pPr>
-    </w:p>
-    <w:p>
-      <w:pPr>
+          <w:sz w:val="24"/>
+        </w:rPr>
+      </w:pPr>
+      <w:r>
+        <w:rPr>
+          <w:rFonts w:ascii="Arial" w:hAnsi="Arial" w:cs="Arial"/>
+          <w:sz w:val="28"/>
+        </w:rPr>
+        <w:t>Cláudia Barbosa</w:t>
+      </w:r>
+    </w:p>
+    <w:p>
+      <w:pPr>
+        <w:spacing w:line="360" w:lineRule="auto"/>
         <w:jc w:val="center"/>
-        <w:rPr>
-          <w:rFonts w:ascii="Arial" w:hAnsi="Arial" w:cs="Arial"/>
-          <w:sz w:val="24"/>
-        </w:rPr>
-      </w:pPr>
-    </w:p>
-    <w:p>
-      <w:pPr>
+      </w:pPr>
+    </w:p>
+    <w:p>
+      <w:pPr>
+        <w:spacing w:line="360" w:lineRule="auto"/>
         <w:jc w:val="center"/>
-        <w:rPr>
-          <w:sz w:val="24"/>
-        </w:rPr>
-      </w:pPr>
-      <w:r>
-        <w:rPr>
-          <w:rFonts w:ascii="Arial" w:hAnsi="Arial" w:cs="Arial"/>
-          <w:sz w:val="28"/>
-        </w:rPr>
-        <w:t>Cláudia Barbosa</w:t>
-      </w:r>
-    </w:p>
-    <w:p/>
-    <w:p/>
-    <w:p/>
-    <w:p/>
-    <w:p>
-      <w:pPr>
+      </w:pPr>
+    </w:p>
+    <w:p>
+      <w:pPr>
+        <w:spacing w:line="360" w:lineRule="auto"/>
         <w:jc w:val="center"/>
+      </w:pPr>
+    </w:p>
+    <w:p>
+      <w:pPr>
+        <w:spacing w:line="360" w:lineRule="auto"/>
+        <w:jc w:val="center"/>
         <w:rPr>
           <w:rFonts w:ascii="Arial" w:hAnsi="Arial" w:cs="Arial"/>
           <w:sz w:val="24"/>
@@ -223,11 +239,19 @@
       </w:r>
     </w:p>
     <w:p>
+      <w:pPr>
+        <w:spacing w:line="360" w:lineRule="auto"/>
+        <w:jc w:val="both"/>
+      </w:pPr>
       <w:r>
         <w:br w:type="page"/>
       </w:r>
     </w:p>
     <w:p>
+      <w:pPr>
+        <w:spacing w:line="360" w:lineRule="auto"/>
+        <w:jc w:val="both"/>
+      </w:pPr>
       <w:r>
         <w:lastRenderedPageBreak/>
         <w:br w:type="page"/>
@@ -235,7 +259,8 @@
     </w:p>
     <w:p>
       <w:pPr>
-        <w:jc w:val="center"/>
+        <w:spacing w:line="360" w:lineRule="auto"/>
+        <w:jc w:val="both"/>
         <w:rPr>
           <w:rFonts w:ascii="Arial" w:hAnsi="Arial" w:cs="Arial"/>
           <w:sz w:val="36"/>
@@ -252,45 +277,40 @@
     </w:p>
     <w:p>
       <w:pPr>
+        <w:spacing w:line="360" w:lineRule="auto"/>
+        <w:jc w:val="both"/>
+        <w:rPr>
+          <w:rFonts w:ascii="Arial" w:hAnsi="Arial" w:cs="Arial"/>
+          <w:sz w:val="24"/>
+        </w:rPr>
+      </w:pPr>
+    </w:p>
+    <w:p>
+      <w:pPr>
+        <w:spacing w:line="360" w:lineRule="auto"/>
+        <w:jc w:val="both"/>
+        <w:rPr>
+          <w:rFonts w:ascii="Arial" w:hAnsi="Arial" w:cs="Arial"/>
+          <w:sz w:val="24"/>
+        </w:rPr>
+      </w:pPr>
+    </w:p>
+    <w:p>
+      <w:pPr>
+        <w:spacing w:line="360" w:lineRule="auto"/>
+        <w:jc w:val="both"/>
+        <w:rPr>
+          <w:rFonts w:ascii="Arial" w:hAnsi="Arial" w:cs="Arial"/>
+          <w:sz w:val="24"/>
+        </w:rPr>
+      </w:pPr>
+    </w:p>
+    <w:p>
+      <w:pPr>
+        <w:spacing w:line="360" w:lineRule="auto"/>
         <w:jc w:val="center"/>
         <w:rPr>
           <w:rFonts w:ascii="Arial" w:hAnsi="Arial" w:cs="Arial"/>
-          <w:sz w:val="24"/>
-        </w:rPr>
-      </w:pPr>
-    </w:p>
-    <w:p>
-      <w:pPr>
-        <w:jc w:val="center"/>
-        <w:rPr>
-          <w:rFonts w:ascii="Arial" w:hAnsi="Arial" w:cs="Arial"/>
-          <w:sz w:val="24"/>
-        </w:rPr>
-      </w:pPr>
-    </w:p>
-    <w:p>
-      <w:pPr>
-        <w:jc w:val="center"/>
-        <w:rPr>
-          <w:rFonts w:ascii="Arial" w:hAnsi="Arial" w:cs="Arial"/>
-          <w:sz w:val="24"/>
-        </w:rPr>
-      </w:pPr>
-    </w:p>
-    <w:p>
-      <w:pPr>
-        <w:jc w:val="center"/>
-        <w:rPr>
-          <w:rFonts w:ascii="Arial" w:hAnsi="Arial" w:cs="Arial"/>
-          <w:sz w:val="24"/>
-        </w:rPr>
-      </w:pPr>
-    </w:p>
-    <w:p>
-      <w:pPr>
-        <w:jc w:val="center"/>
-        <w:rPr>
-          <w:rFonts w:ascii="Arial" w:hAnsi="Arial" w:cs="Arial"/>
           <w:sz w:val="32"/>
         </w:rPr>
       </w:pPr>
@@ -304,42 +324,37 @@
     </w:p>
     <w:p>
       <w:pPr>
-        <w:jc w:val="center"/>
-        <w:rPr>
-          <w:rFonts w:ascii="Arial" w:hAnsi="Arial" w:cs="Arial"/>
-          <w:sz w:val="24"/>
-        </w:rPr>
-      </w:pPr>
-    </w:p>
-    <w:p>
-      <w:pPr>
-        <w:jc w:val="center"/>
-        <w:rPr>
-          <w:rFonts w:ascii="Arial" w:hAnsi="Arial" w:cs="Arial"/>
-          <w:sz w:val="24"/>
-        </w:rPr>
-      </w:pPr>
-    </w:p>
-    <w:p>
-      <w:pPr>
-        <w:jc w:val="center"/>
-        <w:rPr>
-          <w:rFonts w:ascii="Arial" w:hAnsi="Arial" w:cs="Arial"/>
-          <w:sz w:val="24"/>
-        </w:rPr>
-      </w:pPr>
-    </w:p>
-    <w:p>
-      <w:pPr>
-        <w:jc w:val="center"/>
-        <w:rPr>
-          <w:rFonts w:ascii="Arial" w:hAnsi="Arial" w:cs="Arial"/>
-          <w:sz w:val="24"/>
-        </w:rPr>
-      </w:pPr>
-    </w:p>
-    <w:p>
-      <w:pPr>
+        <w:spacing w:line="360" w:lineRule="auto"/>
+        <w:jc w:val="both"/>
+        <w:rPr>
+          <w:rFonts w:ascii="Arial" w:hAnsi="Arial" w:cs="Arial"/>
+          <w:sz w:val="24"/>
+        </w:rPr>
+      </w:pPr>
+    </w:p>
+    <w:p>
+      <w:pPr>
+        <w:spacing w:line="360" w:lineRule="auto"/>
+        <w:jc w:val="both"/>
+        <w:rPr>
+          <w:rFonts w:ascii="Arial" w:hAnsi="Arial" w:cs="Arial"/>
+          <w:sz w:val="24"/>
+        </w:rPr>
+      </w:pPr>
+    </w:p>
+    <w:p>
+      <w:pPr>
+        <w:spacing w:line="360" w:lineRule="auto"/>
+        <w:jc w:val="both"/>
+        <w:rPr>
+          <w:rFonts w:ascii="Arial" w:hAnsi="Arial" w:cs="Arial"/>
+          <w:sz w:val="24"/>
+        </w:rPr>
+      </w:pPr>
+    </w:p>
+    <w:p>
+      <w:pPr>
+        <w:spacing w:line="360" w:lineRule="auto"/>
         <w:jc w:val="center"/>
         <w:rPr>
           <w:rFonts w:ascii="Arial" w:hAnsi="Arial" w:cs="Arial"/>
@@ -357,34 +372,29 @@
     </w:p>
     <w:p>
       <w:pPr>
+        <w:spacing w:line="360" w:lineRule="auto"/>
+        <w:jc w:val="both"/>
+        <w:rPr>
+          <w:rFonts w:ascii="Arial" w:hAnsi="Arial" w:cs="Arial"/>
+          <w:sz w:val="24"/>
+        </w:rPr>
+      </w:pPr>
+    </w:p>
+    <w:p>
+      <w:pPr>
+        <w:spacing w:line="360" w:lineRule="auto"/>
+        <w:jc w:val="both"/>
+        <w:rPr>
+          <w:rFonts w:ascii="Arial" w:hAnsi="Arial" w:cs="Arial"/>
+          <w:sz w:val="24"/>
+        </w:rPr>
+      </w:pPr>
+    </w:p>
+    <w:p>
+      <w:pPr>
+        <w:spacing w:line="360" w:lineRule="auto"/>
         <w:jc w:val="center"/>
         <w:rPr>
-          <w:rFonts w:ascii="Arial" w:hAnsi="Arial" w:cs="Arial"/>
-          <w:sz w:val="24"/>
-        </w:rPr>
-      </w:pPr>
-    </w:p>
-    <w:p>
-      <w:pPr>
-        <w:rPr>
-          <w:rFonts w:ascii="Arial" w:hAnsi="Arial" w:cs="Arial"/>
-          <w:sz w:val="24"/>
-        </w:rPr>
-      </w:pPr>
-    </w:p>
-    <w:p>
-      <w:pPr>
-        <w:jc w:val="center"/>
-        <w:rPr>
-          <w:rFonts w:ascii="Arial" w:hAnsi="Arial" w:cs="Arial"/>
-          <w:sz w:val="24"/>
-        </w:rPr>
-      </w:pPr>
-    </w:p>
-    <w:p>
-      <w:pPr>
-        <w:jc w:val="center"/>
-        <w:rPr>
           <w:sz w:val="24"/>
         </w:rPr>
       </w:pPr>
@@ -396,12 +406,18 @@
         <w:t>Cláudia Barbosa</w:t>
       </w:r>
     </w:p>
-    <w:p/>
+    <w:p>
+      <w:pPr>
+        <w:spacing w:line="360" w:lineRule="auto"/>
+        <w:jc w:val="both"/>
+      </w:pPr>
+    </w:p>
     <w:p>
       <w:pPr>
         <w:autoSpaceDE w:val="0"/>
         <w:autoSpaceDN w:val="0"/>
         <w:adjustRightInd w:val="0"/>
+        <w:spacing w:line="360" w:lineRule="auto"/>
         <w:jc w:val="center"/>
         <w:rPr>
           <w:rFonts w:ascii="Arial" w:hAnsi="Arial" w:cs="Arial"/>
@@ -420,6 +436,7 @@
     </w:p>
     <w:p>
       <w:pPr>
+        <w:spacing w:line="360" w:lineRule="auto"/>
         <w:jc w:val="center"/>
         <w:rPr>
           <w:rFonts w:ascii="Arial" w:hAnsi="Arial" w:cs="Arial"/>
@@ -436,12 +453,22 @@
         <w:t>Sérgio Castro</w:t>
       </w:r>
     </w:p>
-    <w:p/>
-    <w:p/>
-    <w:p/>
-    <w:p>
-      <w:pPr>
+    <w:p>
+      <w:pPr>
+        <w:spacing w:line="360" w:lineRule="auto"/>
         <w:jc w:val="center"/>
+      </w:pPr>
+    </w:p>
+    <w:p>
+      <w:pPr>
+        <w:spacing w:line="360" w:lineRule="auto"/>
+        <w:jc w:val="center"/>
+      </w:pPr>
+    </w:p>
+    <w:p>
+      <w:pPr>
+        <w:spacing w:line="360" w:lineRule="auto"/>
+        <w:jc w:val="center"/>
         <w:rPr>
           <w:rFonts w:ascii="Arial" w:hAnsi="Arial" w:cs="Arial"/>
           <w:sz w:val="24"/>
@@ -493,32 +520,35 @@
       </w:r>
     </w:p>
     <w:p>
+      <w:pPr>
+        <w:spacing w:line="360" w:lineRule="auto"/>
+        <w:jc w:val="both"/>
+      </w:pPr>
       <w:r>
         <w:br w:type="page"/>
       </w:r>
     </w:p>
     <w:p>
       <w:pPr>
-        <w:pStyle w:val="Cabealho1"/>
-        <w:spacing w:line="360" w:lineRule="auto"/>
-        <w:jc w:val="both"/>
-        <w:rPr>
-          <w:rFonts w:ascii="Arial" w:hAnsi="Arial" w:cs="Arial"/>
+        <w:rPr>
+          <w:rFonts w:ascii="Arial" w:hAnsi="Arial" w:cs="Arial"/>
+          <w:b/>
+          <w:color w:val="365F91" w:themeColor="accent1" w:themeShade="BF"/>
           <w:sz w:val="32"/>
           <w:szCs w:val="32"/>
         </w:rPr>
       </w:pPr>
-      <w:bookmarkStart w:id="0" w:name="_Toc361352446"/>
-      <w:r>
-        <w:rPr>
-          <w:rFonts w:ascii="Arial" w:hAnsi="Arial" w:cs="Arial"/>
+      <w:r>
+        <w:rPr>
+          <w:rFonts w:ascii="Arial" w:hAnsi="Arial" w:cs="Arial"/>
+          <w:b/>
+          <w:color w:val="365F91" w:themeColor="accent1" w:themeShade="BF"/>
           <w:sz w:val="32"/>
           <w:szCs w:val="32"/>
         </w:rPr>
         <w:lastRenderedPageBreak/>
         <w:t>Agradecimentos</w:t>
       </w:r>
-      <w:bookmarkEnd w:id="0"/>
     </w:p>
     <w:p>
       <w:pPr>
@@ -573,6 +603,41 @@
       <w:pPr>
         <w:spacing w:line="360" w:lineRule="auto"/>
         <w:jc w:val="both"/>
+        <w:rPr>
+          <w:rFonts w:ascii="Arial" w:hAnsi="Arial" w:cs="Arial"/>
+          <w:sz w:val="24"/>
+          <w:szCs w:val="24"/>
+        </w:rPr>
+      </w:pPr>
+      <w:r>
+        <w:rPr>
+          <w:rFonts w:ascii="Arial" w:hAnsi="Arial" w:cs="Arial"/>
+          <w:sz w:val="24"/>
+          <w:szCs w:val="24"/>
+        </w:rPr>
+        <w:t xml:space="preserve">Também para alguns dos meus colegas que me apoiaram e me incentivaram a continuar quando havia problemas que não </w:t>
+      </w:r>
+      <w:r>
+        <w:rPr>
+          <w:rFonts w:ascii="Arial" w:hAnsi="Arial" w:cs="Arial"/>
+          <w:sz w:val="24"/>
+          <w:szCs w:val="24"/>
+        </w:rPr>
+        <w:t xml:space="preserve">eu </w:t>
+      </w:r>
+      <w:r>
+        <w:rPr>
+          <w:rFonts w:ascii="Arial" w:hAnsi="Arial" w:cs="Arial"/>
+          <w:sz w:val="24"/>
+          <w:szCs w:val="24"/>
+        </w:rPr>
+        <w:t>conseguia resolver.</w:t>
+      </w:r>
+    </w:p>
+    <w:p>
+      <w:pPr>
+        <w:spacing w:line="360" w:lineRule="auto"/>
+        <w:jc w:val="both"/>
       </w:pPr>
       <w:r>
         <w:rPr>
@@ -588,26 +653,25 @@
     </w:p>
     <w:p>
       <w:pPr>
-        <w:pStyle w:val="Cabealho1"/>
-        <w:spacing w:line="360" w:lineRule="auto"/>
-        <w:jc w:val="both"/>
-        <w:rPr>
-          <w:rFonts w:ascii="Arial" w:hAnsi="Arial" w:cs="Arial"/>
+        <w:rPr>
+          <w:rFonts w:ascii="Arial" w:hAnsi="Arial" w:cs="Arial"/>
+          <w:b/>
+          <w:color w:val="365F91" w:themeColor="accent1" w:themeShade="BF"/>
           <w:sz w:val="32"/>
           <w:szCs w:val="32"/>
         </w:rPr>
       </w:pPr>
-      <w:bookmarkStart w:id="1" w:name="_Toc361352447"/>
-      <w:r>
-        <w:rPr>
-          <w:rFonts w:ascii="Arial" w:hAnsi="Arial" w:cs="Arial"/>
+      <w:r>
+        <w:rPr>
+          <w:rFonts w:ascii="Arial" w:hAnsi="Arial" w:cs="Arial"/>
+          <w:b/>
+          <w:color w:val="365F91" w:themeColor="accent1" w:themeShade="BF"/>
           <w:sz w:val="32"/>
           <w:szCs w:val="32"/>
         </w:rPr>
         <w:lastRenderedPageBreak/>
         <w:t>Sinopse</w:t>
       </w:r>
-      <w:bookmarkEnd w:id="1"/>
     </w:p>
     <w:p>
       <w:pPr>
@@ -808,18 +872,23 @@
               <w:sz w:val="32"/>
               <w:szCs w:val="32"/>
             </w:rPr>
-            <w:t>Í</w:t>
+            <w:t>Índice</w:t>
           </w:r>
-          <w:bookmarkStart w:id="2" w:name="_GoBack"/>
-          <w:bookmarkEnd w:id="2"/>
-          <w:r>
+        </w:p>
+        <w:p>
+          <w:pPr>
+            <w:pStyle w:val="ndice1"/>
+            <w:tabs>
+              <w:tab w:val="right" w:leader="dot" w:pos="8494"/>
+            </w:tabs>
+            <w:spacing w:line="360" w:lineRule="auto"/>
+            <w:jc w:val="both"/>
             <w:rPr>
               <w:rFonts w:ascii="Arial" w:hAnsi="Arial" w:cs="Arial"/>
-              <w:sz w:val="32"/>
-              <w:szCs w:val="32"/>
+              <w:sz w:val="24"/>
+              <w:szCs w:val="24"/>
             </w:rPr>
-            <w:t>ndice</w:t>
-          </w:r>
+          </w:pPr>
         </w:p>
         <w:p>
           <w:pPr>
@@ -857,14 +926,14 @@
             </w:rPr>
             <w:fldChar w:fldCharType="separate"/>
           </w:r>
-          <w:hyperlink w:anchor="_Toc361352446" w:history="1">
+          <w:hyperlink w:anchor="_Toc361380904" w:history="1">
             <w:r>
               <w:rPr>
                 <w:rStyle w:val="Hiperligao"/>
                 <w:rFonts w:ascii="Arial" w:hAnsi="Arial" w:cs="Arial"/>
                 <w:noProof/>
               </w:rPr>
-              <w:t>Agradecimentos</w:t>
+              <w:t>Introdução</w:t>
             </w:r>
             <w:r>
               <w:rPr>
@@ -885,7 +954,7 @@
                 <w:noProof/>
                 <w:webHidden/>
               </w:rPr>
-              <w:instrText xml:space="preserve"> PAGEREF _Toc361352446 \h </w:instrText>
+              <w:instrText xml:space="preserve"> PAGEREF _Toc361380904 \h </w:instrText>
             </w:r>
             <w:r>
               <w:rPr>
@@ -905,7 +974,291 @@
                 <w:noProof/>
                 <w:webHidden/>
               </w:rPr>
-              <w:t>3</w:t>
+              <w:t>6</w:t>
+            </w:r>
+            <w:r>
+              <w:rPr>
+                <w:noProof/>
+                <w:webHidden/>
+              </w:rPr>
+              <w:fldChar w:fldCharType="end"/>
+            </w:r>
+          </w:hyperlink>
+        </w:p>
+        <w:p>
+          <w:pPr>
+            <w:pStyle w:val="ndice2"/>
+            <w:tabs>
+              <w:tab w:val="right" w:leader="dot" w:pos="8494"/>
+            </w:tabs>
+            <w:rPr>
+              <w:rFonts w:eastAsiaTheme="minorEastAsia"/>
+              <w:noProof/>
+              <w:lang w:eastAsia="pt-PT"/>
+            </w:rPr>
+          </w:pPr>
+          <w:hyperlink w:anchor="_Toc361380905" w:history="1">
+            <w:r>
+              <w:rPr>
+                <w:rStyle w:val="Hiperligao"/>
+                <w:rFonts w:ascii="Arial" w:hAnsi="Arial" w:cs="Arial"/>
+                <w:noProof/>
+              </w:rPr>
+              <w:t>Pressupostos assumidos</w:t>
+            </w:r>
+            <w:r>
+              <w:rPr>
+                <w:noProof/>
+                <w:webHidden/>
+              </w:rPr>
+              <w:tab/>
+            </w:r>
+            <w:r>
+              <w:rPr>
+                <w:noProof/>
+                <w:webHidden/>
+              </w:rPr>
+              <w:fldChar w:fldCharType="begin"/>
+            </w:r>
+            <w:r>
+              <w:rPr>
+                <w:noProof/>
+                <w:webHidden/>
+              </w:rPr>
+              <w:instrText xml:space="preserve"> PAGEREF _Toc361380905 \h </w:instrText>
+            </w:r>
+            <w:r>
+              <w:rPr>
+                <w:noProof/>
+                <w:webHidden/>
+              </w:rPr>
+            </w:r>
+            <w:r>
+              <w:rPr>
+                <w:noProof/>
+                <w:webHidden/>
+              </w:rPr>
+              <w:fldChar w:fldCharType="separate"/>
+            </w:r>
+            <w:r>
+              <w:rPr>
+                <w:noProof/>
+                <w:webHidden/>
+              </w:rPr>
+              <w:t>6</w:t>
+            </w:r>
+            <w:r>
+              <w:rPr>
+                <w:noProof/>
+                <w:webHidden/>
+              </w:rPr>
+              <w:fldChar w:fldCharType="end"/>
+            </w:r>
+          </w:hyperlink>
+        </w:p>
+        <w:p>
+          <w:pPr>
+            <w:pStyle w:val="ndice2"/>
+            <w:tabs>
+              <w:tab w:val="right" w:leader="dot" w:pos="8494"/>
+            </w:tabs>
+            <w:rPr>
+              <w:rFonts w:eastAsiaTheme="minorEastAsia"/>
+              <w:noProof/>
+              <w:lang w:eastAsia="pt-PT"/>
+            </w:rPr>
+          </w:pPr>
+          <w:hyperlink w:anchor="_Toc361380906" w:history="1">
+            <w:r>
+              <w:rPr>
+                <w:rStyle w:val="Hiperligao"/>
+                <w:rFonts w:ascii="Arial" w:hAnsi="Arial" w:cs="Arial"/>
+                <w:noProof/>
+              </w:rPr>
+              <w:t>Objectivos a cumprir</w:t>
+            </w:r>
+            <w:r>
+              <w:rPr>
+                <w:noProof/>
+                <w:webHidden/>
+              </w:rPr>
+              <w:tab/>
+            </w:r>
+            <w:r>
+              <w:rPr>
+                <w:noProof/>
+                <w:webHidden/>
+              </w:rPr>
+              <w:fldChar w:fldCharType="begin"/>
+            </w:r>
+            <w:r>
+              <w:rPr>
+                <w:noProof/>
+                <w:webHidden/>
+              </w:rPr>
+              <w:instrText xml:space="preserve"> PAGEREF _Toc361380906 \h </w:instrText>
+            </w:r>
+            <w:r>
+              <w:rPr>
+                <w:noProof/>
+                <w:webHidden/>
+              </w:rPr>
+            </w:r>
+            <w:r>
+              <w:rPr>
+                <w:noProof/>
+                <w:webHidden/>
+              </w:rPr>
+              <w:fldChar w:fldCharType="separate"/>
+            </w:r>
+            <w:r>
+              <w:rPr>
+                <w:noProof/>
+                <w:webHidden/>
+              </w:rPr>
+              <w:t>6</w:t>
+            </w:r>
+            <w:r>
+              <w:rPr>
+                <w:noProof/>
+                <w:webHidden/>
+              </w:rPr>
+              <w:fldChar w:fldCharType="end"/>
+            </w:r>
+          </w:hyperlink>
+        </w:p>
+        <w:p>
+          <w:pPr>
+            <w:pStyle w:val="ndice2"/>
+            <w:tabs>
+              <w:tab w:val="right" w:leader="dot" w:pos="8494"/>
+            </w:tabs>
+            <w:rPr>
+              <w:rFonts w:eastAsiaTheme="minorEastAsia"/>
+              <w:noProof/>
+              <w:lang w:eastAsia="pt-PT"/>
+            </w:rPr>
+          </w:pPr>
+          <w:hyperlink w:anchor="_Toc361380907" w:history="1">
+            <w:r>
+              <w:rPr>
+                <w:rStyle w:val="Hiperligao"/>
+                <w:rFonts w:ascii="Arial" w:hAnsi="Arial" w:cs="Arial"/>
+                <w:noProof/>
+              </w:rPr>
+              <w:t>Tecnologias utilizadas</w:t>
+            </w:r>
+            <w:r>
+              <w:rPr>
+                <w:noProof/>
+                <w:webHidden/>
+              </w:rPr>
+              <w:tab/>
+            </w:r>
+            <w:r>
+              <w:rPr>
+                <w:noProof/>
+                <w:webHidden/>
+              </w:rPr>
+              <w:fldChar w:fldCharType="begin"/>
+            </w:r>
+            <w:r>
+              <w:rPr>
+                <w:noProof/>
+                <w:webHidden/>
+              </w:rPr>
+              <w:instrText xml:space="preserve"> PAGEREF _Toc361380907 \h </w:instrText>
+            </w:r>
+            <w:r>
+              <w:rPr>
+                <w:noProof/>
+                <w:webHidden/>
+              </w:rPr>
+            </w:r>
+            <w:r>
+              <w:rPr>
+                <w:noProof/>
+                <w:webHidden/>
+              </w:rPr>
+              <w:fldChar w:fldCharType="separate"/>
+            </w:r>
+            <w:r>
+              <w:rPr>
+                <w:noProof/>
+                <w:webHidden/>
+              </w:rPr>
+              <w:t>6</w:t>
+            </w:r>
+            <w:r>
+              <w:rPr>
+                <w:noProof/>
+                <w:webHidden/>
+              </w:rPr>
+              <w:fldChar w:fldCharType="end"/>
+            </w:r>
+          </w:hyperlink>
+        </w:p>
+        <w:p>
+          <w:pPr>
+            <w:pStyle w:val="ndice2"/>
+            <w:tabs>
+              <w:tab w:val="right" w:leader="dot" w:pos="8494"/>
+            </w:tabs>
+            <w:rPr>
+              <w:rFonts w:eastAsiaTheme="minorEastAsia"/>
+              <w:noProof/>
+              <w:lang w:eastAsia="pt-PT"/>
+            </w:rPr>
+          </w:pPr>
+          <w:hyperlink w:anchor="_Toc361380908" w:history="1">
+            <w:r>
+              <w:rPr>
+                <w:rStyle w:val="Hiperligao"/>
+                <w:rFonts w:ascii="Arial" w:hAnsi="Arial" w:cs="Arial"/>
+                <w:noProof/>
+              </w:rPr>
+              <w:t>Organização do relatório</w:t>
+            </w:r>
+            <w:r>
+              <w:rPr>
+                <w:noProof/>
+                <w:webHidden/>
+              </w:rPr>
+              <w:tab/>
+            </w:r>
+            <w:r>
+              <w:rPr>
+                <w:noProof/>
+                <w:webHidden/>
+              </w:rPr>
+              <w:fldChar w:fldCharType="begin"/>
+            </w:r>
+            <w:r>
+              <w:rPr>
+                <w:noProof/>
+                <w:webHidden/>
+              </w:rPr>
+              <w:instrText xml:space="preserve"> PAGEREF _Toc361380908 \h </w:instrText>
+            </w:r>
+            <w:r>
+              <w:rPr>
+                <w:noProof/>
+                <w:webHidden/>
+              </w:rPr>
+            </w:r>
+            <w:r>
+              <w:rPr>
+                <w:noProof/>
+                <w:webHidden/>
+              </w:rPr>
+              <w:fldChar w:fldCharType="separate"/>
+            </w:r>
+            <w:r>
+              <w:rPr>
+                <w:noProof/>
+                <w:webHidden/>
+              </w:rPr>
+              <w:t>7</w:t>
             </w:r>
             <w:r>
               <w:rPr>
@@ -928,14 +1281,14 @@
               <w:lang w:eastAsia="pt-PT"/>
             </w:rPr>
           </w:pPr>
-          <w:hyperlink w:anchor="_Toc361352447" w:history="1">
+          <w:hyperlink w:anchor="_Toc361380909" w:history="1">
             <w:r>
               <w:rPr>
                 <w:rStyle w:val="Hiperligao"/>
                 <w:rFonts w:ascii="Arial" w:hAnsi="Arial" w:cs="Arial"/>
                 <w:noProof/>
               </w:rPr>
-              <w:t>Sinopse</w:t>
+              <w:t>Análise</w:t>
             </w:r>
             <w:r>
               <w:rPr>
@@ -956,7 +1309,7 @@
                 <w:noProof/>
                 <w:webHidden/>
               </w:rPr>
-              <w:instrText xml:space="preserve"> PAGEREF _Toc361352447 \h </w:instrText>
+              <w:instrText xml:space="preserve"> PAGEREF _Toc361380909 \h </w:instrText>
             </w:r>
             <w:r>
               <w:rPr>
@@ -976,7 +1329,149 @@
                 <w:noProof/>
                 <w:webHidden/>
               </w:rPr>
-              <w:t>4</w:t>
+              <w:t>8</w:t>
+            </w:r>
+            <w:r>
+              <w:rPr>
+                <w:noProof/>
+                <w:webHidden/>
+              </w:rPr>
+              <w:fldChar w:fldCharType="end"/>
+            </w:r>
+          </w:hyperlink>
+        </w:p>
+        <w:p>
+          <w:pPr>
+            <w:pStyle w:val="ndice2"/>
+            <w:tabs>
+              <w:tab w:val="right" w:leader="dot" w:pos="8494"/>
+            </w:tabs>
+            <w:rPr>
+              <w:rFonts w:eastAsiaTheme="minorEastAsia"/>
+              <w:noProof/>
+              <w:lang w:eastAsia="pt-PT"/>
+            </w:rPr>
+          </w:pPr>
+          <w:hyperlink w:anchor="_Toc361380910" w:history="1">
+            <w:r>
+              <w:rPr>
+                <w:rStyle w:val="Hiperligao"/>
+                <w:rFonts w:ascii="Arial" w:hAnsi="Arial" w:cs="Arial"/>
+                <w:noProof/>
+              </w:rPr>
+              <w:t>Estrutura de menus da aplicação</w:t>
+            </w:r>
+            <w:r>
+              <w:rPr>
+                <w:noProof/>
+                <w:webHidden/>
+              </w:rPr>
+              <w:tab/>
+            </w:r>
+            <w:r>
+              <w:rPr>
+                <w:noProof/>
+                <w:webHidden/>
+              </w:rPr>
+              <w:fldChar w:fldCharType="begin"/>
+            </w:r>
+            <w:r>
+              <w:rPr>
+                <w:noProof/>
+                <w:webHidden/>
+              </w:rPr>
+              <w:instrText xml:space="preserve"> PAGEREF _Toc361380910 \h </w:instrText>
+            </w:r>
+            <w:r>
+              <w:rPr>
+                <w:noProof/>
+                <w:webHidden/>
+              </w:rPr>
+            </w:r>
+            <w:r>
+              <w:rPr>
+                <w:noProof/>
+                <w:webHidden/>
+              </w:rPr>
+              <w:fldChar w:fldCharType="separate"/>
+            </w:r>
+            <w:r>
+              <w:rPr>
+                <w:noProof/>
+                <w:webHidden/>
+              </w:rPr>
+              <w:t>8</w:t>
+            </w:r>
+            <w:r>
+              <w:rPr>
+                <w:noProof/>
+                <w:webHidden/>
+              </w:rPr>
+              <w:fldChar w:fldCharType="end"/>
+            </w:r>
+          </w:hyperlink>
+        </w:p>
+        <w:p>
+          <w:pPr>
+            <w:pStyle w:val="ndice2"/>
+            <w:tabs>
+              <w:tab w:val="right" w:leader="dot" w:pos="8494"/>
+            </w:tabs>
+            <w:rPr>
+              <w:rFonts w:eastAsiaTheme="minorEastAsia"/>
+              <w:noProof/>
+              <w:lang w:eastAsia="pt-PT"/>
+            </w:rPr>
+          </w:pPr>
+          <w:hyperlink w:anchor="_Toc361380911" w:history="1">
+            <w:r>
+              <w:rPr>
+                <w:rStyle w:val="Hiperligao"/>
+                <w:rFonts w:ascii="Arial" w:hAnsi="Arial" w:cs="Arial"/>
+                <w:noProof/>
+              </w:rPr>
+              <w:t>Principais funcionalidades</w:t>
+            </w:r>
+            <w:r>
+              <w:rPr>
+                <w:noProof/>
+                <w:webHidden/>
+              </w:rPr>
+              <w:tab/>
+            </w:r>
+            <w:r>
+              <w:rPr>
+                <w:noProof/>
+                <w:webHidden/>
+              </w:rPr>
+              <w:fldChar w:fldCharType="begin"/>
+            </w:r>
+            <w:r>
+              <w:rPr>
+                <w:noProof/>
+                <w:webHidden/>
+              </w:rPr>
+              <w:instrText xml:space="preserve"> PAGEREF _Toc361380911 \h </w:instrText>
+            </w:r>
+            <w:r>
+              <w:rPr>
+                <w:noProof/>
+                <w:webHidden/>
+              </w:rPr>
+            </w:r>
+            <w:r>
+              <w:rPr>
+                <w:noProof/>
+                <w:webHidden/>
+              </w:rPr>
+              <w:fldChar w:fldCharType="separate"/>
+            </w:r>
+            <w:r>
+              <w:rPr>
+                <w:noProof/>
+                <w:webHidden/>
+              </w:rPr>
+              <w:t>8</w:t>
             </w:r>
             <w:r>
               <w:rPr>
@@ -999,14 +1494,14 @@
               <w:lang w:eastAsia="pt-PT"/>
             </w:rPr>
           </w:pPr>
-          <w:hyperlink w:anchor="_Toc361352448" w:history="1">
+          <w:hyperlink w:anchor="_Toc361380912" w:history="1">
             <w:r>
               <w:rPr>
                 <w:rStyle w:val="Hiperligao"/>
                 <w:rFonts w:ascii="Arial" w:hAnsi="Arial" w:cs="Arial"/>
                 <w:noProof/>
               </w:rPr>
-              <w:t>Introdução</w:t>
+              <w:t>Desenvolvimento</w:t>
             </w:r>
             <w:r>
               <w:rPr>
@@ -1027,7 +1522,7 @@
                 <w:noProof/>
                 <w:webHidden/>
               </w:rPr>
-              <w:instrText xml:space="preserve"> PAGEREF _Toc361352448 \h </w:instrText>
+              <w:instrText xml:space="preserve"> PAGEREF _Toc361380912 \h </w:instrText>
             </w:r>
             <w:r>
               <w:rPr>
@@ -1047,7 +1542,7 @@
                 <w:noProof/>
                 <w:webHidden/>
               </w:rPr>
-              <w:t>6</w:t>
+              <w:t>9</w:t>
             </w:r>
             <w:r>
               <w:rPr>
@@ -1070,14 +1565,14 @@
               <w:lang w:eastAsia="pt-PT"/>
             </w:rPr>
           </w:pPr>
-          <w:hyperlink w:anchor="_Toc361352449" w:history="1">
+          <w:hyperlink w:anchor="_Toc361380913" w:history="1">
             <w:r>
               <w:rPr>
                 <w:rStyle w:val="Hiperligao"/>
                 <w:rFonts w:ascii="Arial" w:hAnsi="Arial" w:cs="Arial"/>
                 <w:noProof/>
               </w:rPr>
-              <w:t>Pressupostos assumidos</w:t>
+              <w:t>Implementação</w:t>
             </w:r>
             <w:r>
               <w:rPr>
@@ -1098,7 +1593,7 @@
                 <w:noProof/>
                 <w:webHidden/>
               </w:rPr>
-              <w:instrText xml:space="preserve"> PAGEREF _Toc361352449 \h </w:instrText>
+              <w:instrText xml:space="preserve"> PAGEREF _Toc361380913 \h </w:instrText>
             </w:r>
             <w:r>
               <w:rPr>
@@ -1118,7 +1613,7 @@
                 <w:noProof/>
                 <w:webHidden/>
               </w:rPr>
-              <w:t>6</w:t>
+              <w:t>11</w:t>
             </w:r>
             <w:r>
               <w:rPr>
@@ -1141,14 +1636,14 @@
               <w:lang w:eastAsia="pt-PT"/>
             </w:rPr>
           </w:pPr>
-          <w:hyperlink w:anchor="_Toc361352450" w:history="1">
+          <w:hyperlink w:anchor="_Toc361380914" w:history="1">
             <w:r>
               <w:rPr>
                 <w:rStyle w:val="Hiperligao"/>
                 <w:rFonts w:ascii="Arial" w:hAnsi="Arial" w:cs="Arial"/>
                 <w:noProof/>
               </w:rPr>
-              <w:t>Objectivos a cumprir</w:t>
+              <w:t>Contratempos</w:t>
             </w:r>
             <w:r>
               <w:rPr>
@@ -1169,7 +1664,7 @@
                 <w:noProof/>
                 <w:webHidden/>
               </w:rPr>
-              <w:instrText xml:space="preserve"> PAGEREF _Toc361352450 \h </w:instrText>
+              <w:instrText xml:space="preserve"> PAGEREF _Toc361380914 \h </w:instrText>
             </w:r>
             <w:r>
               <w:rPr>
@@ -1189,7 +1684,7 @@
                 <w:noProof/>
                 <w:webHidden/>
               </w:rPr>
-              <w:t>6</w:t>
+              <w:t>11</w:t>
             </w:r>
             <w:r>
               <w:rPr>
@@ -1212,14 +1707,14 @@
               <w:lang w:eastAsia="pt-PT"/>
             </w:rPr>
           </w:pPr>
-          <w:hyperlink w:anchor="_Toc361352451" w:history="1">
+          <w:hyperlink w:anchor="_Toc361380915" w:history="1">
             <w:r>
               <w:rPr>
                 <w:rStyle w:val="Hiperligao"/>
                 <w:rFonts w:ascii="Arial" w:hAnsi="Arial" w:cs="Arial"/>
                 <w:noProof/>
               </w:rPr>
-              <w:t>Tecnologias utilizadas</w:t>
+              <w:t>Testes</w:t>
             </w:r>
             <w:r>
               <w:rPr>
@@ -1240,7 +1735,7 @@
                 <w:noProof/>
                 <w:webHidden/>
               </w:rPr>
-              <w:instrText xml:space="preserve"> PAGEREF _Toc361352451 \h </w:instrText>
+              <w:instrText xml:space="preserve"> PAGEREF _Toc361380915 \h </w:instrText>
             </w:r>
             <w:r>
               <w:rPr>
@@ -1260,7 +1755,78 @@
                 <w:noProof/>
                 <w:webHidden/>
               </w:rPr>
-              <w:t>6</w:t>
+              <w:t>11</w:t>
+            </w:r>
+            <w:r>
+              <w:rPr>
+                <w:noProof/>
+                <w:webHidden/>
+              </w:rPr>
+              <w:fldChar w:fldCharType="end"/>
+            </w:r>
+          </w:hyperlink>
+        </w:p>
+        <w:p>
+          <w:pPr>
+            <w:pStyle w:val="ndice1"/>
+            <w:tabs>
+              <w:tab w:val="right" w:leader="dot" w:pos="8494"/>
+            </w:tabs>
+            <w:rPr>
+              <w:rFonts w:eastAsiaTheme="minorEastAsia"/>
+              <w:noProof/>
+              <w:lang w:eastAsia="pt-PT"/>
+            </w:rPr>
+          </w:pPr>
+          <w:hyperlink w:anchor="_Toc361380916" w:history="1">
+            <w:r>
+              <w:rPr>
+                <w:rStyle w:val="Hiperligao"/>
+                <w:rFonts w:ascii="Arial" w:hAnsi="Arial" w:cs="Arial"/>
+                <w:noProof/>
+              </w:rPr>
+              <w:t>Conclusões</w:t>
+            </w:r>
+            <w:r>
+              <w:rPr>
+                <w:noProof/>
+                <w:webHidden/>
+              </w:rPr>
+              <w:tab/>
+            </w:r>
+            <w:r>
+              <w:rPr>
+                <w:noProof/>
+                <w:webHidden/>
+              </w:rPr>
+              <w:fldChar w:fldCharType="begin"/>
+            </w:r>
+            <w:r>
+              <w:rPr>
+                <w:noProof/>
+                <w:webHidden/>
+              </w:rPr>
+              <w:instrText xml:space="preserve"> PAGEREF _Toc361380916 \h </w:instrText>
+            </w:r>
+            <w:r>
+              <w:rPr>
+                <w:noProof/>
+                <w:webHidden/>
+              </w:rPr>
+            </w:r>
+            <w:r>
+              <w:rPr>
+                <w:noProof/>
+                <w:webHidden/>
+              </w:rPr>
+              <w:fldChar w:fldCharType="separate"/>
+            </w:r>
+            <w:r>
+              <w:rPr>
+                <w:noProof/>
+                <w:webHidden/>
+              </w:rPr>
+              <w:t>12</w:t>
             </w:r>
             <w:r>
               <w:rPr>
@@ -1283,14 +1849,14 @@
               <w:lang w:eastAsia="pt-PT"/>
             </w:rPr>
           </w:pPr>
-          <w:hyperlink w:anchor="_Toc361352452" w:history="1">
+          <w:hyperlink w:anchor="_Toc361380917" w:history="1">
             <w:r>
               <w:rPr>
                 <w:rStyle w:val="Hiperligao"/>
                 <w:rFonts w:ascii="Arial" w:hAnsi="Arial" w:cs="Arial"/>
                 <w:noProof/>
               </w:rPr>
-              <w:t>Organização do relatório</w:t>
+              <w:t>Objectivos cumpridos</w:t>
             </w:r>
             <w:r>
               <w:rPr>
@@ -1311,7 +1877,7 @@
                 <w:noProof/>
                 <w:webHidden/>
               </w:rPr>
-              <w:instrText xml:space="preserve"> PAGEREF _Toc361352452 \h </w:instrText>
+              <w:instrText xml:space="preserve"> PAGEREF _Toc361380917 \h </w:instrText>
             </w:r>
             <w:r>
               <w:rPr>
@@ -1331,7 +1897,220 @@
                 <w:noProof/>
                 <w:webHidden/>
               </w:rPr>
-              <w:t>6</w:t>
+              <w:t>12</w:t>
+            </w:r>
+            <w:r>
+              <w:rPr>
+                <w:noProof/>
+                <w:webHidden/>
+              </w:rPr>
+              <w:fldChar w:fldCharType="end"/>
+            </w:r>
+          </w:hyperlink>
+        </w:p>
+        <w:p>
+          <w:pPr>
+            <w:pStyle w:val="ndice2"/>
+            <w:tabs>
+              <w:tab w:val="right" w:leader="dot" w:pos="8494"/>
+            </w:tabs>
+            <w:rPr>
+              <w:rFonts w:eastAsiaTheme="minorEastAsia"/>
+              <w:noProof/>
+              <w:lang w:eastAsia="pt-PT"/>
+            </w:rPr>
+          </w:pPr>
+          <w:hyperlink w:anchor="_Toc361380918" w:history="1">
+            <w:r>
+              <w:rPr>
+                <w:rStyle w:val="Hiperligao"/>
+                <w:rFonts w:ascii="Arial" w:hAnsi="Arial" w:cs="Arial"/>
+                <w:noProof/>
+              </w:rPr>
+              <w:t>Limitações existentes</w:t>
+            </w:r>
+            <w:r>
+              <w:rPr>
+                <w:noProof/>
+                <w:webHidden/>
+              </w:rPr>
+              <w:tab/>
+            </w:r>
+            <w:r>
+              <w:rPr>
+                <w:noProof/>
+                <w:webHidden/>
+              </w:rPr>
+              <w:fldChar w:fldCharType="begin"/>
+            </w:r>
+            <w:r>
+              <w:rPr>
+                <w:noProof/>
+                <w:webHidden/>
+              </w:rPr>
+              <w:instrText xml:space="preserve"> PAGEREF _Toc361380918 \h </w:instrText>
+            </w:r>
+            <w:r>
+              <w:rPr>
+                <w:noProof/>
+                <w:webHidden/>
+              </w:rPr>
+            </w:r>
+            <w:r>
+              <w:rPr>
+                <w:noProof/>
+                <w:webHidden/>
+              </w:rPr>
+              <w:fldChar w:fldCharType="separate"/>
+            </w:r>
+            <w:r>
+              <w:rPr>
+                <w:noProof/>
+                <w:webHidden/>
+              </w:rPr>
+              <w:t>12</w:t>
+            </w:r>
+            <w:r>
+              <w:rPr>
+                <w:noProof/>
+                <w:webHidden/>
+              </w:rPr>
+              <w:fldChar w:fldCharType="end"/>
+            </w:r>
+          </w:hyperlink>
+        </w:p>
+        <w:p>
+          <w:pPr>
+            <w:pStyle w:val="ndice2"/>
+            <w:tabs>
+              <w:tab w:val="right" w:leader="dot" w:pos="8494"/>
+            </w:tabs>
+            <w:rPr>
+              <w:rFonts w:eastAsiaTheme="minorEastAsia"/>
+              <w:noProof/>
+              <w:lang w:eastAsia="pt-PT"/>
+            </w:rPr>
+          </w:pPr>
+          <w:hyperlink w:anchor="_Toc361380919" w:history="1">
+            <w:r>
+              <w:rPr>
+                <w:rStyle w:val="Hiperligao"/>
+                <w:rFonts w:ascii="Arial" w:hAnsi="Arial" w:cs="Arial"/>
+                <w:noProof/>
+              </w:rPr>
+              <w:t>Funcionalidades adicionais</w:t>
+            </w:r>
+            <w:r>
+              <w:rPr>
+                <w:noProof/>
+                <w:webHidden/>
+              </w:rPr>
+              <w:tab/>
+            </w:r>
+            <w:r>
+              <w:rPr>
+                <w:noProof/>
+                <w:webHidden/>
+              </w:rPr>
+              <w:fldChar w:fldCharType="begin"/>
+            </w:r>
+            <w:r>
+              <w:rPr>
+                <w:noProof/>
+                <w:webHidden/>
+              </w:rPr>
+              <w:instrText xml:space="preserve"> PAGEREF _Toc361380919 \h </w:instrText>
+            </w:r>
+            <w:r>
+              <w:rPr>
+                <w:noProof/>
+                <w:webHidden/>
+              </w:rPr>
+            </w:r>
+            <w:r>
+              <w:rPr>
+                <w:noProof/>
+                <w:webHidden/>
+              </w:rPr>
+              <w:fldChar w:fldCharType="separate"/>
+            </w:r>
+            <w:r>
+              <w:rPr>
+                <w:noProof/>
+                <w:webHidden/>
+              </w:rPr>
+              <w:t>12</w:t>
+            </w:r>
+            <w:r>
+              <w:rPr>
+                <w:noProof/>
+                <w:webHidden/>
+              </w:rPr>
+              <w:fldChar w:fldCharType="end"/>
+            </w:r>
+          </w:hyperlink>
+        </w:p>
+        <w:p>
+          <w:pPr>
+            <w:pStyle w:val="ndice2"/>
+            <w:tabs>
+              <w:tab w:val="right" w:leader="dot" w:pos="8494"/>
+            </w:tabs>
+            <w:rPr>
+              <w:rFonts w:eastAsiaTheme="minorEastAsia"/>
+              <w:noProof/>
+              <w:lang w:eastAsia="pt-PT"/>
+            </w:rPr>
+          </w:pPr>
+          <w:hyperlink w:anchor="_Toc361380920" w:history="1">
+            <w:r>
+              <w:rPr>
+                <w:rStyle w:val="Hiperligao"/>
+                <w:rFonts w:ascii="Arial" w:hAnsi="Arial" w:cs="Arial"/>
+                <w:noProof/>
+              </w:rPr>
+              <w:t>Apreciação pessoal</w:t>
+            </w:r>
+            <w:r>
+              <w:rPr>
+                <w:noProof/>
+                <w:webHidden/>
+              </w:rPr>
+              <w:tab/>
+            </w:r>
+            <w:r>
+              <w:rPr>
+                <w:noProof/>
+                <w:webHidden/>
+              </w:rPr>
+              <w:fldChar w:fldCharType="begin"/>
+            </w:r>
+            <w:r>
+              <w:rPr>
+                <w:noProof/>
+                <w:webHidden/>
+              </w:rPr>
+              <w:instrText xml:space="preserve"> PAGEREF _Toc361380920 \h </w:instrText>
+            </w:r>
+            <w:r>
+              <w:rPr>
+                <w:noProof/>
+                <w:webHidden/>
+              </w:rPr>
+            </w:r>
+            <w:r>
+              <w:rPr>
+                <w:noProof/>
+                <w:webHidden/>
+              </w:rPr>
+              <w:fldChar w:fldCharType="separate"/>
+            </w:r>
+            <w:r>
+              <w:rPr>
+                <w:noProof/>
+                <w:webHidden/>
+              </w:rPr>
+              <w:t>12</w:t>
             </w:r>
             <w:r>
               <w:rPr>
@@ -1354,14 +2133,14 @@
               <w:lang w:eastAsia="pt-PT"/>
             </w:rPr>
           </w:pPr>
-          <w:hyperlink w:anchor="_Toc361352453" w:history="1">
+          <w:hyperlink w:anchor="_Toc361380921" w:history="1">
             <w:r>
               <w:rPr>
                 <w:rStyle w:val="Hiperligao"/>
                 <w:rFonts w:ascii="Arial" w:hAnsi="Arial" w:cs="Arial"/>
                 <w:noProof/>
               </w:rPr>
-              <w:t>Análise</w:t>
+              <w:t>Bibliografia</w:t>
             </w:r>
             <w:r>
               <w:rPr>
@@ -1382,7 +2161,7 @@
                 <w:noProof/>
                 <w:webHidden/>
               </w:rPr>
-              <w:instrText xml:space="preserve"> PAGEREF _Toc361352453 \h </w:instrText>
+              <w:instrText xml:space="preserve"> PAGEREF _Toc361380921 \h </w:instrText>
             </w:r>
             <w:r>
               <w:rPr>
@@ -1402,149 +2181,7 @@
                 <w:noProof/>
                 <w:webHidden/>
               </w:rPr>
-              <w:t>7</w:t>
-            </w:r>
-            <w:r>
-              <w:rPr>
-                <w:noProof/>
-                <w:webHidden/>
-              </w:rPr>
-              <w:fldChar w:fldCharType="end"/>
-            </w:r>
-          </w:hyperlink>
-        </w:p>
-        <w:p>
-          <w:pPr>
-            <w:pStyle w:val="ndice2"/>
-            <w:tabs>
-              <w:tab w:val="right" w:leader="dot" w:pos="8494"/>
-            </w:tabs>
-            <w:rPr>
-              <w:rFonts w:eastAsiaTheme="minorEastAsia"/>
-              <w:noProof/>
-              <w:lang w:eastAsia="pt-PT"/>
-            </w:rPr>
-          </w:pPr>
-          <w:hyperlink w:anchor="_Toc361352454" w:history="1">
-            <w:r>
-              <w:rPr>
-                <w:rStyle w:val="Hiperligao"/>
-                <w:rFonts w:ascii="Arial" w:hAnsi="Arial" w:cs="Arial"/>
-                <w:noProof/>
-              </w:rPr>
-              <w:t>Estrutura de menus da aplicação</w:t>
-            </w:r>
-            <w:r>
-              <w:rPr>
-                <w:noProof/>
-                <w:webHidden/>
-              </w:rPr>
-              <w:tab/>
-            </w:r>
-            <w:r>
-              <w:rPr>
-                <w:noProof/>
-                <w:webHidden/>
-              </w:rPr>
-              <w:fldChar w:fldCharType="begin"/>
-            </w:r>
-            <w:r>
-              <w:rPr>
-                <w:noProof/>
-                <w:webHidden/>
-              </w:rPr>
-              <w:instrText xml:space="preserve"> PAGEREF _Toc361352454 \h </w:instrText>
-            </w:r>
-            <w:r>
-              <w:rPr>
-                <w:noProof/>
-                <w:webHidden/>
-              </w:rPr>
-            </w:r>
-            <w:r>
-              <w:rPr>
-                <w:noProof/>
-                <w:webHidden/>
-              </w:rPr>
-              <w:fldChar w:fldCharType="separate"/>
-            </w:r>
-            <w:r>
-              <w:rPr>
-                <w:noProof/>
-                <w:webHidden/>
-              </w:rPr>
-              <w:t>7</w:t>
-            </w:r>
-            <w:r>
-              <w:rPr>
-                <w:noProof/>
-                <w:webHidden/>
-              </w:rPr>
-              <w:fldChar w:fldCharType="end"/>
-            </w:r>
-          </w:hyperlink>
-        </w:p>
-        <w:p>
-          <w:pPr>
-            <w:pStyle w:val="ndice2"/>
-            <w:tabs>
-              <w:tab w:val="right" w:leader="dot" w:pos="8494"/>
-            </w:tabs>
-            <w:rPr>
-              <w:rFonts w:eastAsiaTheme="minorEastAsia"/>
-              <w:noProof/>
-              <w:lang w:eastAsia="pt-PT"/>
-            </w:rPr>
-          </w:pPr>
-          <w:hyperlink w:anchor="_Toc361352455" w:history="1">
-            <w:r>
-              <w:rPr>
-                <w:rStyle w:val="Hiperligao"/>
-                <w:rFonts w:ascii="Arial" w:hAnsi="Arial" w:cs="Arial"/>
-                <w:noProof/>
-              </w:rPr>
-              <w:t>Principais funcionalidades</w:t>
-            </w:r>
-            <w:r>
-              <w:rPr>
-                <w:noProof/>
-                <w:webHidden/>
-              </w:rPr>
-              <w:tab/>
-            </w:r>
-            <w:r>
-              <w:rPr>
-                <w:noProof/>
-                <w:webHidden/>
-              </w:rPr>
-              <w:fldChar w:fldCharType="begin"/>
-            </w:r>
-            <w:r>
-              <w:rPr>
-                <w:noProof/>
-                <w:webHidden/>
-              </w:rPr>
-              <w:instrText xml:space="preserve"> PAGEREF _Toc361352455 \h </w:instrText>
-            </w:r>
-            <w:r>
-              <w:rPr>
-                <w:noProof/>
-                <w:webHidden/>
-              </w:rPr>
-            </w:r>
-            <w:r>
-              <w:rPr>
-                <w:noProof/>
-                <w:webHidden/>
-              </w:rPr>
-              <w:fldChar w:fldCharType="separate"/>
-            </w:r>
-            <w:r>
-              <w:rPr>
-                <w:noProof/>
-                <w:webHidden/>
-              </w:rPr>
-              <w:t>7</w:t>
+              <w:t>13</w:t>
             </w:r>
             <w:r>
               <w:rPr>
@@ -1567,14 +2204,14 @@
               <w:lang w:eastAsia="pt-PT"/>
             </w:rPr>
           </w:pPr>
-          <w:hyperlink w:anchor="_Toc361352456" w:history="1">
+          <w:hyperlink w:anchor="_Toc361380922" w:history="1">
             <w:r>
               <w:rPr>
                 <w:rStyle w:val="Hiperligao"/>
                 <w:rFonts w:ascii="Arial" w:hAnsi="Arial" w:cs="Arial"/>
                 <w:noProof/>
               </w:rPr>
-              <w:t>Desenvolvimento</w:t>
+              <w:t>Anexos</w:t>
             </w:r>
             <w:r>
               <w:rPr>
@@ -1595,7 +2232,7 @@
                 <w:noProof/>
                 <w:webHidden/>
               </w:rPr>
-              <w:instrText xml:space="preserve"> PAGEREF _Toc361352456 \h </w:instrText>
+              <w:instrText xml:space="preserve"> PAGEREF _Toc361380922 \h </w:instrText>
             </w:r>
             <w:r>
               <w:rPr>
@@ -1615,788 +2252,7 @@
                 <w:noProof/>
                 <w:webHidden/>
               </w:rPr>
-              <w:t>7</w:t>
-            </w:r>
-            <w:r>
-              <w:rPr>
-                <w:noProof/>
-                <w:webHidden/>
-              </w:rPr>
-              <w:fldChar w:fldCharType="end"/>
-            </w:r>
-          </w:hyperlink>
-        </w:p>
-        <w:p>
-          <w:pPr>
-            <w:pStyle w:val="ndice2"/>
-            <w:tabs>
-              <w:tab w:val="right" w:leader="dot" w:pos="8494"/>
-            </w:tabs>
-            <w:rPr>
-              <w:rFonts w:eastAsiaTheme="minorEastAsia"/>
-              <w:noProof/>
-              <w:lang w:eastAsia="pt-PT"/>
-            </w:rPr>
-          </w:pPr>
-          <w:hyperlink w:anchor="_Toc361352457" w:history="1">
-            <w:r>
-              <w:rPr>
-                <w:rStyle w:val="Hiperligao"/>
-                <w:rFonts w:ascii="Arial" w:hAnsi="Arial" w:cs="Arial"/>
-                <w:noProof/>
-              </w:rPr>
-              <w:t>Modelo da Base de Dados</w:t>
-            </w:r>
-            <w:r>
-              <w:rPr>
-                <w:noProof/>
-                <w:webHidden/>
-              </w:rPr>
-              <w:tab/>
-            </w:r>
-            <w:r>
-              <w:rPr>
-                <w:noProof/>
-                <w:webHidden/>
-              </w:rPr>
-              <w:fldChar w:fldCharType="begin"/>
-            </w:r>
-            <w:r>
-              <w:rPr>
-                <w:noProof/>
-                <w:webHidden/>
-              </w:rPr>
-              <w:instrText xml:space="preserve"> PAGEREF _Toc361352457 \h </w:instrText>
-            </w:r>
-            <w:r>
-              <w:rPr>
-                <w:noProof/>
-                <w:webHidden/>
-              </w:rPr>
-            </w:r>
-            <w:r>
-              <w:rPr>
-                <w:noProof/>
-                <w:webHidden/>
-              </w:rPr>
-              <w:fldChar w:fldCharType="separate"/>
-            </w:r>
-            <w:r>
-              <w:rPr>
-                <w:noProof/>
-                <w:webHidden/>
-              </w:rPr>
-              <w:t>7</w:t>
-            </w:r>
-            <w:r>
-              <w:rPr>
-                <w:noProof/>
-                <w:webHidden/>
-              </w:rPr>
-              <w:fldChar w:fldCharType="end"/>
-            </w:r>
-          </w:hyperlink>
-        </w:p>
-        <w:p>
-          <w:pPr>
-            <w:pStyle w:val="ndice2"/>
-            <w:tabs>
-              <w:tab w:val="right" w:leader="dot" w:pos="8494"/>
-            </w:tabs>
-            <w:rPr>
-              <w:rFonts w:eastAsiaTheme="minorEastAsia"/>
-              <w:noProof/>
-              <w:lang w:eastAsia="pt-PT"/>
-            </w:rPr>
-          </w:pPr>
-          <w:hyperlink w:anchor="_Toc361352458" w:history="1">
-            <w:r>
-              <w:rPr>
-                <w:rStyle w:val="Hiperligao"/>
-                <w:rFonts w:ascii="Arial" w:hAnsi="Arial" w:cs="Arial"/>
-                <w:noProof/>
-              </w:rPr>
-              <w:t>Implementação</w:t>
-            </w:r>
-            <w:r>
-              <w:rPr>
-                <w:noProof/>
-                <w:webHidden/>
-              </w:rPr>
-              <w:tab/>
-            </w:r>
-            <w:r>
-              <w:rPr>
-                <w:noProof/>
-                <w:webHidden/>
-              </w:rPr>
-              <w:fldChar w:fldCharType="begin"/>
-            </w:r>
-            <w:r>
-              <w:rPr>
-                <w:noProof/>
-                <w:webHidden/>
-              </w:rPr>
-              <w:instrText xml:space="preserve"> PAGEREF _Toc361352458 \h </w:instrText>
-            </w:r>
-            <w:r>
-              <w:rPr>
-                <w:noProof/>
-                <w:webHidden/>
-              </w:rPr>
-            </w:r>
-            <w:r>
-              <w:rPr>
-                <w:noProof/>
-                <w:webHidden/>
-              </w:rPr>
-              <w:fldChar w:fldCharType="separate"/>
-            </w:r>
-            <w:r>
-              <w:rPr>
-                <w:noProof/>
-                <w:webHidden/>
-              </w:rPr>
-              <w:t>8</w:t>
-            </w:r>
-            <w:r>
-              <w:rPr>
-                <w:noProof/>
-                <w:webHidden/>
-              </w:rPr>
-              <w:fldChar w:fldCharType="end"/>
-            </w:r>
-          </w:hyperlink>
-        </w:p>
-        <w:p>
-          <w:pPr>
-            <w:pStyle w:val="ndice2"/>
-            <w:tabs>
-              <w:tab w:val="right" w:leader="dot" w:pos="8494"/>
-            </w:tabs>
-            <w:rPr>
-              <w:rFonts w:eastAsiaTheme="minorEastAsia"/>
-              <w:noProof/>
-              <w:lang w:eastAsia="pt-PT"/>
-            </w:rPr>
-          </w:pPr>
-          <w:hyperlink w:anchor="_Toc361352459" w:history="1">
-            <w:r>
-              <w:rPr>
-                <w:rStyle w:val="Hiperligao"/>
-                <w:rFonts w:ascii="Arial" w:hAnsi="Arial" w:cs="Arial"/>
-                <w:noProof/>
-              </w:rPr>
-              <w:t>Contratempos</w:t>
-            </w:r>
-            <w:r>
-              <w:rPr>
-                <w:noProof/>
-                <w:webHidden/>
-              </w:rPr>
-              <w:tab/>
-            </w:r>
-            <w:r>
-              <w:rPr>
-                <w:noProof/>
-                <w:webHidden/>
-              </w:rPr>
-              <w:fldChar w:fldCharType="begin"/>
-            </w:r>
-            <w:r>
-              <w:rPr>
-                <w:noProof/>
-                <w:webHidden/>
-              </w:rPr>
-              <w:instrText xml:space="preserve"> PAGEREF _Toc361352459 \h </w:instrText>
-            </w:r>
-            <w:r>
-              <w:rPr>
-                <w:noProof/>
-                <w:webHidden/>
-              </w:rPr>
-            </w:r>
-            <w:r>
-              <w:rPr>
-                <w:noProof/>
-                <w:webHidden/>
-              </w:rPr>
-              <w:fldChar w:fldCharType="separate"/>
-            </w:r>
-            <w:r>
-              <w:rPr>
-                <w:noProof/>
-                <w:webHidden/>
-              </w:rPr>
-              <w:t>8</w:t>
-            </w:r>
-            <w:r>
-              <w:rPr>
-                <w:noProof/>
-                <w:webHidden/>
-              </w:rPr>
-              <w:fldChar w:fldCharType="end"/>
-            </w:r>
-          </w:hyperlink>
-        </w:p>
-        <w:p>
-          <w:pPr>
-            <w:pStyle w:val="ndice2"/>
-            <w:tabs>
-              <w:tab w:val="right" w:leader="dot" w:pos="8494"/>
-            </w:tabs>
-            <w:rPr>
-              <w:rFonts w:eastAsiaTheme="minorEastAsia"/>
-              <w:noProof/>
-              <w:lang w:eastAsia="pt-PT"/>
-            </w:rPr>
-          </w:pPr>
-          <w:hyperlink w:anchor="_Toc361352460" w:history="1">
-            <w:r>
-              <w:rPr>
-                <w:rStyle w:val="Hiperligao"/>
-                <w:rFonts w:ascii="Arial" w:hAnsi="Arial" w:cs="Arial"/>
-                <w:noProof/>
-              </w:rPr>
-              <w:t>Testes</w:t>
-            </w:r>
-            <w:r>
-              <w:rPr>
-                <w:noProof/>
-                <w:webHidden/>
-              </w:rPr>
-              <w:tab/>
-            </w:r>
-            <w:r>
-              <w:rPr>
-                <w:noProof/>
-                <w:webHidden/>
-              </w:rPr>
-              <w:fldChar w:fldCharType="begin"/>
-            </w:r>
-            <w:r>
-              <w:rPr>
-                <w:noProof/>
-                <w:webHidden/>
-              </w:rPr>
-              <w:instrText xml:space="preserve"> PAGEREF _Toc361352460 \h </w:instrText>
-            </w:r>
-            <w:r>
-              <w:rPr>
-                <w:noProof/>
-                <w:webHidden/>
-              </w:rPr>
-            </w:r>
-            <w:r>
-              <w:rPr>
-                <w:noProof/>
-                <w:webHidden/>
-              </w:rPr>
-              <w:fldChar w:fldCharType="separate"/>
-            </w:r>
-            <w:r>
-              <w:rPr>
-                <w:noProof/>
-                <w:webHidden/>
-              </w:rPr>
-              <w:t>9</w:t>
-            </w:r>
-            <w:r>
-              <w:rPr>
-                <w:noProof/>
-                <w:webHidden/>
-              </w:rPr>
-              <w:fldChar w:fldCharType="end"/>
-            </w:r>
-          </w:hyperlink>
-        </w:p>
-        <w:p>
-          <w:pPr>
-            <w:pStyle w:val="ndice1"/>
-            <w:tabs>
-              <w:tab w:val="right" w:leader="dot" w:pos="8494"/>
-            </w:tabs>
-            <w:rPr>
-              <w:rFonts w:eastAsiaTheme="minorEastAsia"/>
-              <w:noProof/>
-              <w:lang w:eastAsia="pt-PT"/>
-            </w:rPr>
-          </w:pPr>
-          <w:hyperlink w:anchor="_Toc361352461" w:history="1">
-            <w:r>
-              <w:rPr>
-                <w:rStyle w:val="Hiperligao"/>
-                <w:rFonts w:ascii="Arial" w:hAnsi="Arial" w:cs="Arial"/>
-                <w:noProof/>
-              </w:rPr>
-              <w:t>Conclusões</w:t>
-            </w:r>
-            <w:r>
-              <w:rPr>
-                <w:noProof/>
-                <w:webHidden/>
-              </w:rPr>
-              <w:tab/>
-            </w:r>
-            <w:r>
-              <w:rPr>
-                <w:noProof/>
-                <w:webHidden/>
-              </w:rPr>
-              <w:fldChar w:fldCharType="begin"/>
-            </w:r>
-            <w:r>
-              <w:rPr>
-                <w:noProof/>
-                <w:webHidden/>
-              </w:rPr>
-              <w:instrText xml:space="preserve"> PAGEREF _Toc361352461 \h </w:instrText>
-            </w:r>
-            <w:r>
-              <w:rPr>
-                <w:noProof/>
-                <w:webHidden/>
-              </w:rPr>
-            </w:r>
-            <w:r>
-              <w:rPr>
-                <w:noProof/>
-                <w:webHidden/>
-              </w:rPr>
-              <w:fldChar w:fldCharType="separate"/>
-            </w:r>
-            <w:r>
-              <w:rPr>
-                <w:noProof/>
-                <w:webHidden/>
-              </w:rPr>
-              <w:t>10</w:t>
-            </w:r>
-            <w:r>
-              <w:rPr>
-                <w:noProof/>
-                <w:webHidden/>
-              </w:rPr>
-              <w:fldChar w:fldCharType="end"/>
-            </w:r>
-          </w:hyperlink>
-        </w:p>
-        <w:p>
-          <w:pPr>
-            <w:pStyle w:val="ndice2"/>
-            <w:tabs>
-              <w:tab w:val="right" w:leader="dot" w:pos="8494"/>
-            </w:tabs>
-            <w:rPr>
-              <w:rFonts w:eastAsiaTheme="minorEastAsia"/>
-              <w:noProof/>
-              <w:lang w:eastAsia="pt-PT"/>
-            </w:rPr>
-          </w:pPr>
-          <w:hyperlink w:anchor="_Toc361352462" w:history="1">
-            <w:r>
-              <w:rPr>
-                <w:rStyle w:val="Hiperligao"/>
-                <w:rFonts w:ascii="Arial" w:hAnsi="Arial" w:cs="Arial"/>
-                <w:noProof/>
-              </w:rPr>
-              <w:t>Objectivos cumpridos</w:t>
-            </w:r>
-            <w:r>
-              <w:rPr>
-                <w:noProof/>
-                <w:webHidden/>
-              </w:rPr>
-              <w:tab/>
-            </w:r>
-            <w:r>
-              <w:rPr>
-                <w:noProof/>
-                <w:webHidden/>
-              </w:rPr>
-              <w:fldChar w:fldCharType="begin"/>
-            </w:r>
-            <w:r>
-              <w:rPr>
-                <w:noProof/>
-                <w:webHidden/>
-              </w:rPr>
-              <w:instrText xml:space="preserve"> PAGEREF _Toc361352462 \h </w:instrText>
-            </w:r>
-            <w:r>
-              <w:rPr>
-                <w:noProof/>
-                <w:webHidden/>
-              </w:rPr>
-            </w:r>
-            <w:r>
-              <w:rPr>
-                <w:noProof/>
-                <w:webHidden/>
-              </w:rPr>
-              <w:fldChar w:fldCharType="separate"/>
-            </w:r>
-            <w:r>
-              <w:rPr>
-                <w:noProof/>
-                <w:webHidden/>
-              </w:rPr>
-              <w:t>10</w:t>
-            </w:r>
-            <w:r>
-              <w:rPr>
-                <w:noProof/>
-                <w:webHidden/>
-              </w:rPr>
-              <w:fldChar w:fldCharType="end"/>
-            </w:r>
-          </w:hyperlink>
-        </w:p>
-        <w:p>
-          <w:pPr>
-            <w:pStyle w:val="ndice2"/>
-            <w:tabs>
-              <w:tab w:val="right" w:leader="dot" w:pos="8494"/>
-            </w:tabs>
-            <w:rPr>
-              <w:rFonts w:eastAsiaTheme="minorEastAsia"/>
-              <w:noProof/>
-              <w:lang w:eastAsia="pt-PT"/>
-            </w:rPr>
-          </w:pPr>
-          <w:hyperlink w:anchor="_Toc361352463" w:history="1">
-            <w:r>
-              <w:rPr>
-                <w:rStyle w:val="Hiperligao"/>
-                <w:rFonts w:ascii="Arial" w:hAnsi="Arial" w:cs="Arial"/>
-                <w:noProof/>
-              </w:rPr>
-              <w:t>Limitações existentes</w:t>
-            </w:r>
-            <w:r>
-              <w:rPr>
-                <w:noProof/>
-                <w:webHidden/>
-              </w:rPr>
-              <w:tab/>
-            </w:r>
-            <w:r>
-              <w:rPr>
-                <w:noProof/>
-                <w:webHidden/>
-              </w:rPr>
-              <w:fldChar w:fldCharType="begin"/>
-            </w:r>
-            <w:r>
-              <w:rPr>
-                <w:noProof/>
-                <w:webHidden/>
-              </w:rPr>
-              <w:instrText xml:space="preserve"> PAGEREF _Toc361352463 \h </w:instrText>
-            </w:r>
-            <w:r>
-              <w:rPr>
-                <w:noProof/>
-                <w:webHidden/>
-              </w:rPr>
-            </w:r>
-            <w:r>
-              <w:rPr>
-                <w:noProof/>
-                <w:webHidden/>
-              </w:rPr>
-              <w:fldChar w:fldCharType="separate"/>
-            </w:r>
-            <w:r>
-              <w:rPr>
-                <w:noProof/>
-                <w:webHidden/>
-              </w:rPr>
-              <w:t>10</w:t>
-            </w:r>
-            <w:r>
-              <w:rPr>
-                <w:noProof/>
-                <w:webHidden/>
-              </w:rPr>
-              <w:fldChar w:fldCharType="end"/>
-            </w:r>
-          </w:hyperlink>
-        </w:p>
-        <w:p>
-          <w:pPr>
-            <w:pStyle w:val="ndice2"/>
-            <w:tabs>
-              <w:tab w:val="right" w:leader="dot" w:pos="8494"/>
-            </w:tabs>
-            <w:rPr>
-              <w:rFonts w:eastAsiaTheme="minorEastAsia"/>
-              <w:noProof/>
-              <w:lang w:eastAsia="pt-PT"/>
-            </w:rPr>
-          </w:pPr>
-          <w:hyperlink w:anchor="_Toc361352464" w:history="1">
-            <w:r>
-              <w:rPr>
-                <w:rStyle w:val="Hiperligao"/>
-                <w:rFonts w:ascii="Arial" w:hAnsi="Arial" w:cs="Arial"/>
-                <w:noProof/>
-              </w:rPr>
-              <w:t>Funcionalidades adicionais</w:t>
-            </w:r>
-            <w:r>
-              <w:rPr>
-                <w:noProof/>
-                <w:webHidden/>
-              </w:rPr>
-              <w:tab/>
-            </w:r>
-            <w:r>
-              <w:rPr>
-                <w:noProof/>
-                <w:webHidden/>
-              </w:rPr>
-              <w:fldChar w:fldCharType="begin"/>
-            </w:r>
-            <w:r>
-              <w:rPr>
-                <w:noProof/>
-                <w:webHidden/>
-              </w:rPr>
-              <w:instrText xml:space="preserve"> PAGEREF _Toc361352464 \h </w:instrText>
-            </w:r>
-            <w:r>
-              <w:rPr>
-                <w:noProof/>
-                <w:webHidden/>
-              </w:rPr>
-            </w:r>
-            <w:r>
-              <w:rPr>
-                <w:noProof/>
-                <w:webHidden/>
-              </w:rPr>
-              <w:fldChar w:fldCharType="separate"/>
-            </w:r>
-            <w:r>
-              <w:rPr>
-                <w:noProof/>
-                <w:webHidden/>
-              </w:rPr>
-              <w:t>10</w:t>
-            </w:r>
-            <w:r>
-              <w:rPr>
-                <w:noProof/>
-                <w:webHidden/>
-              </w:rPr>
-              <w:fldChar w:fldCharType="end"/>
-            </w:r>
-          </w:hyperlink>
-        </w:p>
-        <w:p>
-          <w:pPr>
-            <w:pStyle w:val="ndice2"/>
-            <w:tabs>
-              <w:tab w:val="right" w:leader="dot" w:pos="8494"/>
-            </w:tabs>
-            <w:rPr>
-              <w:rFonts w:eastAsiaTheme="minorEastAsia"/>
-              <w:noProof/>
-              <w:lang w:eastAsia="pt-PT"/>
-            </w:rPr>
-          </w:pPr>
-          <w:hyperlink w:anchor="_Toc361352465" w:history="1">
-            <w:r>
-              <w:rPr>
-                <w:rStyle w:val="Hiperligao"/>
-                <w:rFonts w:ascii="Arial" w:hAnsi="Arial" w:cs="Arial"/>
-                <w:noProof/>
-              </w:rPr>
-              <w:t>Apreciação pessoal</w:t>
-            </w:r>
-            <w:r>
-              <w:rPr>
-                <w:noProof/>
-                <w:webHidden/>
-              </w:rPr>
-              <w:tab/>
-            </w:r>
-            <w:r>
-              <w:rPr>
-                <w:noProof/>
-                <w:webHidden/>
-              </w:rPr>
-              <w:fldChar w:fldCharType="begin"/>
-            </w:r>
-            <w:r>
-              <w:rPr>
-                <w:noProof/>
-                <w:webHidden/>
-              </w:rPr>
-              <w:instrText xml:space="preserve"> PAGEREF _Toc361352465 \h </w:instrText>
-            </w:r>
-            <w:r>
-              <w:rPr>
-                <w:noProof/>
-                <w:webHidden/>
-              </w:rPr>
-            </w:r>
-            <w:r>
-              <w:rPr>
-                <w:noProof/>
-                <w:webHidden/>
-              </w:rPr>
-              <w:fldChar w:fldCharType="separate"/>
-            </w:r>
-            <w:r>
-              <w:rPr>
-                <w:noProof/>
-                <w:webHidden/>
-              </w:rPr>
-              <w:t>10</w:t>
-            </w:r>
-            <w:r>
-              <w:rPr>
-                <w:noProof/>
-                <w:webHidden/>
-              </w:rPr>
-              <w:fldChar w:fldCharType="end"/>
-            </w:r>
-          </w:hyperlink>
-        </w:p>
-        <w:p>
-          <w:pPr>
-            <w:pStyle w:val="ndice1"/>
-            <w:tabs>
-              <w:tab w:val="right" w:leader="dot" w:pos="8494"/>
-            </w:tabs>
-            <w:rPr>
-              <w:rFonts w:eastAsiaTheme="minorEastAsia"/>
-              <w:noProof/>
-              <w:lang w:eastAsia="pt-PT"/>
-            </w:rPr>
-          </w:pPr>
-          <w:hyperlink w:anchor="_Toc361352466" w:history="1">
-            <w:r>
-              <w:rPr>
-                <w:rStyle w:val="Hiperligao"/>
-                <w:rFonts w:ascii="Arial" w:hAnsi="Arial" w:cs="Arial"/>
-                <w:noProof/>
-              </w:rPr>
-              <w:t>Bibliografia</w:t>
-            </w:r>
-            <w:r>
-              <w:rPr>
-                <w:noProof/>
-                <w:webHidden/>
-              </w:rPr>
-              <w:tab/>
-            </w:r>
-            <w:r>
-              <w:rPr>
-                <w:noProof/>
-                <w:webHidden/>
-              </w:rPr>
-              <w:fldChar w:fldCharType="begin"/>
-            </w:r>
-            <w:r>
-              <w:rPr>
-                <w:noProof/>
-                <w:webHidden/>
-              </w:rPr>
-              <w:instrText xml:space="preserve"> PAGEREF _Toc361352466 \h </w:instrText>
-            </w:r>
-            <w:r>
-              <w:rPr>
-                <w:noProof/>
-                <w:webHidden/>
-              </w:rPr>
-            </w:r>
-            <w:r>
-              <w:rPr>
-                <w:noProof/>
-                <w:webHidden/>
-              </w:rPr>
-              <w:fldChar w:fldCharType="separate"/>
-            </w:r>
-            <w:r>
-              <w:rPr>
-                <w:noProof/>
-                <w:webHidden/>
-              </w:rPr>
-              <w:t>11</w:t>
-            </w:r>
-            <w:r>
-              <w:rPr>
-                <w:noProof/>
-                <w:webHidden/>
-              </w:rPr>
-              <w:fldChar w:fldCharType="end"/>
-            </w:r>
-          </w:hyperlink>
-        </w:p>
-        <w:p>
-          <w:pPr>
-            <w:pStyle w:val="ndice1"/>
-            <w:tabs>
-              <w:tab w:val="right" w:leader="dot" w:pos="8494"/>
-            </w:tabs>
-            <w:rPr>
-              <w:rFonts w:eastAsiaTheme="minorEastAsia"/>
-              <w:noProof/>
-              <w:lang w:eastAsia="pt-PT"/>
-            </w:rPr>
-          </w:pPr>
-          <w:hyperlink w:anchor="_Toc361352467" w:history="1">
-            <w:r>
-              <w:rPr>
-                <w:rStyle w:val="Hiperligao"/>
-                <w:rFonts w:ascii="Arial" w:hAnsi="Arial" w:cs="Arial"/>
-                <w:noProof/>
-              </w:rPr>
-              <w:t>Anexos</w:t>
-            </w:r>
-            <w:r>
-              <w:rPr>
-                <w:noProof/>
-                <w:webHidden/>
-              </w:rPr>
-              <w:tab/>
-            </w:r>
-            <w:r>
-              <w:rPr>
-                <w:noProof/>
-                <w:webHidden/>
-              </w:rPr>
-              <w:fldChar w:fldCharType="begin"/>
-            </w:r>
-            <w:r>
-              <w:rPr>
-                <w:noProof/>
-                <w:webHidden/>
-              </w:rPr>
-              <w:instrText xml:space="preserve"> PAGEREF _Toc361352467 \h </w:instrText>
-            </w:r>
-            <w:r>
-              <w:rPr>
-                <w:noProof/>
-                <w:webHidden/>
-              </w:rPr>
-            </w:r>
-            <w:r>
-              <w:rPr>
-                <w:noProof/>
-                <w:webHidden/>
-              </w:rPr>
-              <w:fldChar w:fldCharType="separate"/>
-            </w:r>
-            <w:r>
-              <w:rPr>
-                <w:noProof/>
-                <w:webHidden/>
-              </w:rPr>
-              <w:t>12</w:t>
+              <w:t>14</w:t>
             </w:r>
             <w:r>
               <w:rPr>
@@ -2445,8 +2301,8 @@
           <w:szCs w:val="32"/>
         </w:rPr>
       </w:pPr>
-      <w:bookmarkStart w:id="3" w:name="_Toc360538995"/>
-      <w:bookmarkStart w:id="4" w:name="_Toc361352448"/>
+      <w:bookmarkStart w:id="0" w:name="_Toc360538995"/>
+      <w:bookmarkStart w:id="1" w:name="_Toc361380904"/>
       <w:r>
         <w:rPr>
           <w:rFonts w:ascii="Arial" w:hAnsi="Arial" w:cs="Arial"/>
@@ -2456,14 +2312,31 @@
         <w:lastRenderedPageBreak/>
         <w:t>Introdução</w:t>
       </w:r>
-      <w:bookmarkEnd w:id="3"/>
-      <w:bookmarkEnd w:id="4"/>
-    </w:p>
-    <w:p>
-      <w:pPr>
-        <w:spacing w:line="360" w:lineRule="auto"/>
-        <w:jc w:val="both"/>
-      </w:pPr>
+      <w:bookmarkEnd w:id="0"/>
+      <w:bookmarkEnd w:id="1"/>
+    </w:p>
+    <w:p>
+      <w:pPr>
+        <w:spacing w:line="360" w:lineRule="auto"/>
+        <w:jc w:val="both"/>
+      </w:pPr>
+    </w:p>
+    <w:p>
+      <w:pPr>
+        <w:spacing w:line="360" w:lineRule="auto"/>
+        <w:jc w:val="both"/>
+        <w:rPr>
+          <w:rFonts w:ascii="Arial" w:hAnsi="Arial" w:cs="Arial"/>
+          <w:sz w:val="24"/>
+        </w:rPr>
+      </w:pPr>
+      <w:r>
+        <w:rPr>
+          <w:rFonts w:ascii="Arial" w:hAnsi="Arial" w:cs="Arial"/>
+          <w:sz w:val="24"/>
+        </w:rPr>
+        <w:t>Ao longo deste relatório irei explicar o desenvolvimento do meu projecto, as dificuldades sentidas e alguns contratempos.</w:t>
+      </w:r>
     </w:p>
     <w:p>
       <w:pPr>
@@ -2522,7 +2395,7 @@
           <w:sz w:val="28"/>
         </w:rPr>
       </w:pPr>
-      <w:bookmarkStart w:id="5" w:name="_Toc361352449"/>
+      <w:bookmarkStart w:id="2" w:name="_Toc361380905"/>
       <w:r>
         <w:rPr>
           <w:rFonts w:ascii="Arial" w:hAnsi="Arial" w:cs="Arial"/>
@@ -2537,7 +2410,7 @@
         </w:rPr>
         <w:t>ssupostos assumidos</w:t>
       </w:r>
-      <w:bookmarkEnd w:id="5"/>
+      <w:bookmarkEnd w:id="2"/>
     </w:p>
     <w:p>
       <w:pPr>
@@ -2561,7 +2434,7 @@
           <w:szCs w:val="28"/>
         </w:rPr>
       </w:pPr>
-      <w:bookmarkStart w:id="6" w:name="_Toc361352450"/>
+      <w:bookmarkStart w:id="3" w:name="_Toc361380906"/>
       <w:r>
         <w:rPr>
           <w:rFonts w:ascii="Arial" w:hAnsi="Arial" w:cs="Arial"/>
@@ -2570,25 +2443,44 @@
         </w:rPr>
         <w:t>Objectivos a cumprir</w:t>
       </w:r>
-      <w:bookmarkEnd w:id="6"/>
-    </w:p>
-    <w:p>
-      <w:pPr>
-        <w:spacing w:line="360" w:lineRule="auto"/>
-        <w:jc w:val="both"/>
-        <w:rPr>
-          <w:rFonts w:ascii="Arial" w:hAnsi="Arial" w:cs="Arial"/>
-          <w:sz w:val="24"/>
-          <w:szCs w:val="24"/>
-        </w:rPr>
-      </w:pPr>
-      <w:r>
-        <w:rPr>
-          <w:rFonts w:ascii="Arial" w:hAnsi="Arial" w:cs="Arial"/>
-          <w:sz w:val="24"/>
-          <w:szCs w:val="24"/>
-        </w:rPr>
-        <w:t>Os meus objectivos são ….</w:t>
+      <w:bookmarkEnd w:id="3"/>
+    </w:p>
+    <w:p>
+      <w:pPr>
+        <w:spacing w:line="360" w:lineRule="auto"/>
+        <w:jc w:val="both"/>
+        <w:rPr>
+          <w:rFonts w:ascii="Arial" w:hAnsi="Arial" w:cs="Arial"/>
+          <w:sz w:val="24"/>
+          <w:szCs w:val="24"/>
+        </w:rPr>
+      </w:pPr>
+    </w:p>
+    <w:p>
+      <w:pPr>
+        <w:spacing w:line="360" w:lineRule="auto"/>
+        <w:jc w:val="both"/>
+        <w:rPr>
+          <w:rFonts w:ascii="Arial" w:hAnsi="Arial" w:cs="Arial"/>
+          <w:sz w:val="24"/>
+          <w:szCs w:val="24"/>
+        </w:rPr>
+      </w:pPr>
+      <w:r>
+        <w:rPr>
+          <w:rFonts w:ascii="Arial" w:hAnsi="Arial" w:cs="Arial"/>
+          <w:sz w:val="24"/>
+          <w:szCs w:val="24"/>
+        </w:rPr>
+        <w:t xml:space="preserve">Os meus objectivos são </w:t>
+      </w:r>
+      <w:r>
+        <w:rPr>
+          <w:rFonts w:ascii="Arial" w:hAnsi="Arial" w:cs="Arial"/>
+          <w:sz w:val="24"/>
+          <w:szCs w:val="24"/>
+        </w:rPr>
+        <w:t>conseguir fazer com que o programa se torne o mais “real” possível e que seja possível fazer requisições sem problemas nenhuns, assim como alterar e eliminar.</w:t>
       </w:r>
     </w:p>
     <w:p>
@@ -2602,7 +2494,7 @@
           <w:szCs w:val="28"/>
         </w:rPr>
       </w:pPr>
-      <w:bookmarkStart w:id="7" w:name="_Toc361352451"/>
+      <w:bookmarkStart w:id="4" w:name="_Toc361380907"/>
       <w:r>
         <w:rPr>
           <w:rFonts w:ascii="Arial" w:hAnsi="Arial" w:cs="Arial"/>
@@ -2627,7 +2519,17 @@
         </w:rPr>
         <w:t>izadas</w:t>
       </w:r>
-      <w:bookmarkEnd w:id="7"/>
+      <w:bookmarkEnd w:id="4"/>
+    </w:p>
+    <w:p>
+      <w:pPr>
+        <w:spacing w:line="360" w:lineRule="auto"/>
+        <w:jc w:val="both"/>
+        <w:rPr>
+          <w:rFonts w:ascii="Arial" w:hAnsi="Arial" w:cs="Arial"/>
+          <w:sz w:val="24"/>
+        </w:rPr>
+      </w:pPr>
     </w:p>
     <w:p>
       <w:pPr>
@@ -2645,6 +2547,16 @@
         </w:rPr>
         <w:t>A tecnologia utilizada para a realização deste projecto foi o programa Visual Studio 2010, porque foi com este programa que trabalhei nas aulas de Linguagens de Programação e estava mais á vontade com o mesmo.</w:t>
       </w:r>
+    </w:p>
+    <w:p>
+      <w:pPr>
+        <w:spacing w:line="360" w:lineRule="auto"/>
+        <w:jc w:val="both"/>
+        <w:rPr>
+          <w:rFonts w:ascii="Arial" w:hAnsi="Arial" w:cs="Arial"/>
+          <w:sz w:val="24"/>
+        </w:rPr>
+      </w:pPr>
     </w:p>
     <w:p>
       <w:pPr>
@@ -2657,7 +2569,7 @@
           <w:szCs w:val="28"/>
         </w:rPr>
       </w:pPr>
-      <w:bookmarkStart w:id="8" w:name="_Toc361352452"/>
+      <w:bookmarkStart w:id="5" w:name="_Toc361380908"/>
       <w:r>
         <w:rPr>
           <w:rFonts w:ascii="Arial" w:hAnsi="Arial" w:cs="Arial"/>
@@ -2666,17 +2578,106 @@
         </w:rPr>
         <w:t>Organização do relatório</w:t>
       </w:r>
-      <w:bookmarkEnd w:id="8"/>
-    </w:p>
-    <w:p>
-      <w:pPr>
-        <w:spacing w:line="360" w:lineRule="auto"/>
-        <w:jc w:val="both"/>
-        <w:rPr>
-          <w:rFonts w:ascii="Arial" w:hAnsi="Arial" w:cs="Arial"/>
-          <w:sz w:val="24"/>
-        </w:rPr>
-      </w:pPr>
+      <w:bookmarkEnd w:id="5"/>
+    </w:p>
+    <w:p>
+      <w:pPr>
+        <w:spacing w:line="360" w:lineRule="auto"/>
+        <w:jc w:val="both"/>
+        <w:rPr>
+          <w:rFonts w:ascii="Arial" w:hAnsi="Arial" w:cs="Arial"/>
+          <w:sz w:val="24"/>
+        </w:rPr>
+      </w:pPr>
+    </w:p>
+    <w:p>
+      <w:pPr>
+        <w:spacing w:line="360" w:lineRule="auto"/>
+        <w:jc w:val="both"/>
+        <w:rPr>
+          <w:rFonts w:ascii="Arial" w:hAnsi="Arial" w:cs="Arial"/>
+          <w:sz w:val="24"/>
+        </w:rPr>
+      </w:pPr>
+      <w:r>
+        <w:rPr>
+          <w:rFonts w:ascii="Arial" w:hAnsi="Arial" w:cs="Arial"/>
+          <w:sz w:val="24"/>
+        </w:rPr>
+        <w:t>Este relatório é composto por 3 partes importantes: Introdução, Análise e as Conclusões.</w:t>
+      </w:r>
+    </w:p>
+    <w:p>
+      <w:pPr>
+        <w:spacing w:line="360" w:lineRule="auto"/>
+        <w:jc w:val="both"/>
+        <w:rPr>
+          <w:rFonts w:ascii="Arial" w:hAnsi="Arial" w:cs="Arial"/>
+          <w:sz w:val="24"/>
+        </w:rPr>
+      </w:pPr>
+      <w:r>
+        <w:rPr>
+          <w:rFonts w:ascii="Arial" w:hAnsi="Arial" w:cs="Arial"/>
+          <w:sz w:val="24"/>
+        </w:rPr>
+        <w:t xml:space="preserve">A </w:t>
+      </w:r>
+      <w:r>
+        <w:rPr>
+          <w:rFonts w:ascii="Arial" w:hAnsi="Arial" w:cs="Arial"/>
+          <w:sz w:val="24"/>
+        </w:rPr>
+        <w:t>Introdução, sendo a primeira</w:t>
+      </w:r>
+      <w:r>
+        <w:rPr>
+          <w:rFonts w:ascii="Arial" w:hAnsi="Arial" w:cs="Arial"/>
+          <w:sz w:val="24"/>
+        </w:rPr>
+        <w:t xml:space="preserve"> pretende-se que se faça uma abordagem através dos pressupostos assumidos, dos objectivos a cumprir e das tecnologias utilizadas. </w:t>
+      </w:r>
+    </w:p>
+    <w:p>
+      <w:pPr>
+        <w:spacing w:line="360" w:lineRule="auto"/>
+        <w:jc w:val="both"/>
+        <w:rPr>
+          <w:rFonts w:ascii="Arial" w:hAnsi="Arial" w:cs="Arial"/>
+          <w:sz w:val="24"/>
+        </w:rPr>
+      </w:pPr>
+      <w:r>
+        <w:rPr>
+          <w:rFonts w:ascii="Arial" w:hAnsi="Arial" w:cs="Arial"/>
+          <w:sz w:val="24"/>
+        </w:rPr>
+        <w:t xml:space="preserve">A Análise </w:t>
+      </w:r>
+      <w:r>
+        <w:rPr>
+          <w:rFonts w:ascii="Arial" w:hAnsi="Arial" w:cs="Arial"/>
+          <w:sz w:val="24"/>
+        </w:rPr>
+        <w:t>é a segunda parte, assim como o desenvolvimento, ou seja, a sua implementação. Aqui serão apresentados os vários processos de solução do problema, algumas ideias principais da implementação, os testes e por fim os contratempos encontrados ao longo da realização do projecto.</w:t>
+      </w:r>
+    </w:p>
+    <w:p>
+      <w:pPr>
+        <w:spacing w:line="360" w:lineRule="auto"/>
+        <w:jc w:val="both"/>
+        <w:rPr>
+          <w:rFonts w:ascii="Arial" w:hAnsi="Arial" w:cs="Arial"/>
+          <w:sz w:val="24"/>
+        </w:rPr>
+      </w:pPr>
+      <w:r>
+        <w:rPr>
+          <w:rFonts w:ascii="Arial" w:hAnsi="Arial" w:cs="Arial"/>
+          <w:sz w:val="24"/>
+        </w:rPr>
+        <w:t>A última parte é constituída pelas conclusões principais que correspondem aos objectivos cumpridos, às limitações existentes, às funcionalidades adicionais e também a uma apreciação pessoal.</w:t>
+      </w:r>
     </w:p>
     <w:p>
       <w:pPr>
@@ -2688,8 +2689,8 @@
           <w:szCs w:val="32"/>
         </w:rPr>
       </w:pPr>
-      <w:bookmarkStart w:id="9" w:name="_Toc139661111"/>
-      <w:bookmarkStart w:id="10" w:name="_Toc202518553"/>
+      <w:bookmarkStart w:id="6" w:name="_Toc139661111"/>
+      <w:bookmarkStart w:id="7" w:name="_Toc202518553"/>
     </w:p>
     <w:p>
       <w:pPr>
@@ -2724,7 +2725,7 @@
           <w:szCs w:val="32"/>
         </w:rPr>
       </w:pPr>
-      <w:bookmarkStart w:id="11" w:name="_Toc361352453"/>
+      <w:bookmarkStart w:id="8" w:name="_Toc361380909"/>
       <w:r>
         <w:rPr>
           <w:rFonts w:ascii="Arial" w:hAnsi="Arial" w:cs="Arial"/>
@@ -2734,15 +2735,93 @@
         <w:lastRenderedPageBreak/>
         <w:t>Análise</w:t>
       </w:r>
-      <w:bookmarkEnd w:id="9"/>
-      <w:bookmarkEnd w:id="10"/>
-      <w:bookmarkEnd w:id="11"/>
+      <w:bookmarkEnd w:id="6"/>
+      <w:bookmarkEnd w:id="7"/>
+      <w:bookmarkEnd w:id="8"/>
     </w:p>
     <w:p>
       <w:pPr>
         <w:spacing w:after="200" w:line="360" w:lineRule="auto"/>
         <w:jc w:val="both"/>
-      </w:pPr>
+        <w:rPr>
+          <w:rFonts w:ascii="Arial" w:hAnsi="Arial" w:cs="Arial"/>
+          <w:sz w:val="24"/>
+          <w:szCs w:val="24"/>
+        </w:rPr>
+      </w:pPr>
+    </w:p>
+    <w:p>
+      <w:pPr>
+        <w:spacing w:after="200" w:line="360" w:lineRule="auto"/>
+        <w:jc w:val="both"/>
+        <w:rPr>
+          <w:rFonts w:ascii="Arial" w:hAnsi="Arial" w:cs="Arial"/>
+          <w:sz w:val="24"/>
+          <w:szCs w:val="24"/>
+        </w:rPr>
+      </w:pPr>
+      <w:r>
+        <w:rPr>
+          <w:rFonts w:ascii="Arial" w:hAnsi="Arial" w:cs="Arial"/>
+          <w:sz w:val="24"/>
+          <w:szCs w:val="24"/>
+        </w:rPr>
+        <w:t>Para</w:t>
+      </w:r>
+      <w:r>
+        <w:rPr>
+          <w:rFonts w:ascii="Arial" w:hAnsi="Arial" w:cs="Arial"/>
+          <w:sz w:val="24"/>
+          <w:szCs w:val="24"/>
+        </w:rPr>
+        <w:t xml:space="preserve"> começar o meu projecto tive que pensar como seria a minha base de dados para que não ocorressem erros desnecessários durante a sua aplicação.</w:t>
+      </w:r>
+    </w:p>
+    <w:p>
+      <w:pPr>
+        <w:spacing w:after="200" w:line="360" w:lineRule="auto"/>
+        <w:jc w:val="both"/>
+        <w:rPr>
+          <w:rFonts w:ascii="Arial" w:hAnsi="Arial" w:cs="Arial"/>
+          <w:sz w:val="24"/>
+          <w:szCs w:val="24"/>
+        </w:rPr>
+      </w:pPr>
+      <w:r>
+        <w:rPr>
+          <w:rFonts w:ascii="Arial" w:hAnsi="Arial" w:cs="Arial"/>
+          <w:sz w:val="24"/>
+          <w:szCs w:val="24"/>
+        </w:rPr>
+        <w:t xml:space="preserve"> </w:t>
+      </w:r>
+      <w:r>
+        <w:rPr>
+          <w:rFonts w:ascii="Arial" w:hAnsi="Arial" w:cs="Arial"/>
+          <w:sz w:val="24"/>
+          <w:szCs w:val="24"/>
+        </w:rPr>
+        <w:t>Também revi alguns exercícios e projectos desenvolvidos nas aulas de Linguagem de programação para ter algumas ideias de como iria desenvolver o meu programa e de como ficaria em termos visuais.</w:t>
+      </w:r>
+    </w:p>
+    <w:p>
+      <w:pPr>
+        <w:spacing w:after="200" w:line="360" w:lineRule="auto"/>
+        <w:jc w:val="both"/>
+        <w:rPr>
+          <w:rFonts w:ascii="Arial" w:hAnsi="Arial" w:cs="Arial"/>
+          <w:sz w:val="24"/>
+          <w:szCs w:val="24"/>
+        </w:rPr>
+      </w:pPr>
+      <w:r>
+        <w:rPr>
+          <w:rFonts w:ascii="Arial" w:hAnsi="Arial" w:cs="Arial"/>
+          <w:sz w:val="24"/>
+          <w:szCs w:val="24"/>
+        </w:rPr>
+        <w:t>Após o esboço da base de dados pronto comecei a desenvolver o meu programa.</w:t>
+      </w:r>
     </w:p>
     <w:p>
       <w:pPr>
@@ -2755,7 +2834,7 @@
           <w:szCs w:val="28"/>
         </w:rPr>
       </w:pPr>
-      <w:bookmarkStart w:id="12" w:name="_Toc361352454"/>
+      <w:bookmarkStart w:id="9" w:name="_Toc361380910"/>
       <w:r>
         <w:rPr>
           <w:rFonts w:ascii="Arial" w:hAnsi="Arial" w:cs="Arial"/>
@@ -2764,7 +2843,7 @@
         </w:rPr>
         <w:t>Estrutura de menus da aplicação</w:t>
       </w:r>
-      <w:bookmarkEnd w:id="12"/>
+      <w:bookmarkEnd w:id="9"/>
     </w:p>
     <w:p>
       <w:pPr>
@@ -2777,7 +2856,7 @@
           <w:szCs w:val="28"/>
         </w:rPr>
       </w:pPr>
-      <w:bookmarkStart w:id="13" w:name="_Toc361352455"/>
+      <w:bookmarkStart w:id="10" w:name="_Toc361380911"/>
       <w:r>
         <w:rPr>
           <w:rFonts w:ascii="Arial" w:hAnsi="Arial" w:cs="Arial"/>
@@ -2786,110 +2865,164 @@
         </w:rPr>
         <w:t>Principais funcionalidades</w:t>
       </w:r>
-      <w:bookmarkEnd w:id="13"/>
-    </w:p>
-    <w:p>
-      <w:pPr>
-        <w:spacing w:line="360" w:lineRule="auto"/>
-        <w:jc w:val="both"/>
-        <w:rPr>
-          <w:rFonts w:ascii="Arial" w:hAnsi="Arial" w:cs="Arial"/>
-          <w:sz w:val="24"/>
-          <w:szCs w:val="24"/>
-        </w:rPr>
-      </w:pPr>
-    </w:p>
-    <w:p>
-      <w:pPr>
-        <w:spacing w:line="360" w:lineRule="auto"/>
-        <w:jc w:val="both"/>
-        <w:rPr>
-          <w:rFonts w:ascii="Arial" w:hAnsi="Arial" w:cs="Arial"/>
-          <w:sz w:val="24"/>
-          <w:szCs w:val="24"/>
-        </w:rPr>
-      </w:pPr>
-      <w:r>
-        <w:rPr>
-          <w:rFonts w:ascii="Arial" w:hAnsi="Arial" w:cs="Arial"/>
-          <w:sz w:val="24"/>
-          <w:szCs w:val="24"/>
-        </w:rPr>
-        <w:t>As principais funcionalidades do meu projecto são a inserção, alteração, eliminação e pesquisa.</w:t>
-      </w:r>
-    </w:p>
-    <w:p>
-      <w:pPr>
-        <w:spacing w:line="360" w:lineRule="auto"/>
-        <w:jc w:val="both"/>
-        <w:rPr>
-          <w:rFonts w:ascii="Arial" w:hAnsi="Arial" w:cs="Arial"/>
-          <w:sz w:val="24"/>
-          <w:szCs w:val="24"/>
-        </w:rPr>
-      </w:pPr>
-      <w:r>
-        <w:rPr>
-          <w:rFonts w:ascii="Arial" w:hAnsi="Arial" w:cs="Arial"/>
-          <w:sz w:val="24"/>
-          <w:szCs w:val="24"/>
-        </w:rPr>
-        <w:t xml:space="preserve"> </w:t>
-      </w:r>
-    </w:p>
-    <w:p>
-      <w:pPr>
-        <w:pStyle w:val="Cabealho1"/>
-        <w:spacing w:line="360" w:lineRule="auto"/>
-        <w:jc w:val="both"/>
-        <w:rPr>
-          <w:rFonts w:ascii="Arial" w:hAnsi="Arial" w:cs="Arial"/>
+      <w:bookmarkEnd w:id="10"/>
+    </w:p>
+    <w:p>
+      <w:pPr>
+        <w:spacing w:line="360" w:lineRule="auto"/>
+        <w:jc w:val="both"/>
+        <w:rPr>
+          <w:rFonts w:ascii="Arial" w:hAnsi="Arial" w:cs="Arial"/>
+          <w:sz w:val="24"/>
+          <w:szCs w:val="24"/>
+        </w:rPr>
+      </w:pPr>
+    </w:p>
+    <w:p>
+      <w:pPr>
+        <w:spacing w:line="360" w:lineRule="auto"/>
+        <w:jc w:val="both"/>
+        <w:rPr>
+          <w:rFonts w:ascii="Arial" w:hAnsi="Arial" w:cs="Arial"/>
+          <w:sz w:val="24"/>
+          <w:szCs w:val="24"/>
+        </w:rPr>
+      </w:pPr>
+      <w:r>
+        <w:rPr>
+          <w:rFonts w:ascii="Arial" w:hAnsi="Arial" w:cs="Arial"/>
+          <w:sz w:val="24"/>
+          <w:szCs w:val="24"/>
+        </w:rPr>
+        <w:t>As principais funcionalidades do meu projecto são a inserção, a</w:t>
+      </w:r>
+      <w:r>
+        <w:rPr>
+          <w:rFonts w:ascii="Arial" w:hAnsi="Arial" w:cs="Arial"/>
+          <w:sz w:val="24"/>
+          <w:szCs w:val="24"/>
+        </w:rPr>
+        <w:t xml:space="preserve">lteração, eliminação e pesquisa de material e salas, requisições de material e sala e horários </w:t>
+      </w:r>
+      <w:r>
+        <w:rPr>
+          <w:rFonts w:ascii="Arial" w:hAnsi="Arial" w:cs="Arial"/>
+          <w:sz w:val="24"/>
+          <w:szCs w:val="24"/>
+        </w:rPr>
+        <w:t>das salas e do requisitante.</w:t>
+      </w:r>
+    </w:p>
+    <w:p>
+      <w:pPr>
+        <w:spacing w:line="360" w:lineRule="auto"/>
+        <w:jc w:val="both"/>
+        <w:rPr>
+          <w:rFonts w:ascii="Arial" w:hAnsi="Arial" w:cs="Arial"/>
+          <w:sz w:val="24"/>
+          <w:szCs w:val="24"/>
+        </w:rPr>
+      </w:pPr>
+      <w:bookmarkStart w:id="11" w:name="_GoBack"/>
+      <w:bookmarkEnd w:id="11"/>
+    </w:p>
+    <w:p>
+      <w:pPr>
+        <w:spacing w:line="360" w:lineRule="auto"/>
+        <w:jc w:val="both"/>
+        <w:rPr>
+          <w:rFonts w:ascii="Arial" w:hAnsi="Arial" w:cs="Arial"/>
+          <w:sz w:val="24"/>
+          <w:szCs w:val="24"/>
+        </w:rPr>
+      </w:pPr>
+    </w:p>
+    <w:p>
+      <w:pPr>
+        <w:spacing w:after="200" w:line="360" w:lineRule="auto"/>
+        <w:jc w:val="both"/>
+        <w:rPr>
+          <w:rFonts w:ascii="Arial" w:eastAsiaTheme="majorEastAsia" w:hAnsi="Arial" w:cs="Arial"/>
+          <w:b/>
+          <w:bCs/>
+          <w:color w:val="365F91" w:themeColor="accent1" w:themeShade="BF"/>
           <w:sz w:val="32"/>
           <w:szCs w:val="32"/>
         </w:rPr>
       </w:pPr>
-      <w:bookmarkStart w:id="14" w:name="_Toc139661114"/>
-      <w:bookmarkStart w:id="15" w:name="_Toc202518556"/>
-      <w:bookmarkStart w:id="16" w:name="_Toc361352456"/>
+      <w:bookmarkStart w:id="12" w:name="_Toc139661114"/>
+      <w:bookmarkStart w:id="13" w:name="_Toc202518556"/>
       <w:r>
         <w:rPr>
           <w:rFonts w:ascii="Arial" w:hAnsi="Arial" w:cs="Arial"/>
           <w:sz w:val="32"/>
           <w:szCs w:val="32"/>
         </w:rPr>
+        <w:br w:type="page"/>
+      </w:r>
+    </w:p>
+    <w:p>
+      <w:pPr>
+        <w:pStyle w:val="Cabealho1"/>
+        <w:spacing w:line="360" w:lineRule="auto"/>
+        <w:jc w:val="both"/>
+        <w:rPr>
+          <w:rFonts w:ascii="Arial" w:hAnsi="Arial" w:cs="Arial"/>
+          <w:sz w:val="32"/>
+          <w:szCs w:val="32"/>
+        </w:rPr>
+      </w:pPr>
+      <w:bookmarkStart w:id="14" w:name="_Toc361380912"/>
+      <w:r>
+        <w:rPr>
+          <w:rFonts w:ascii="Arial" w:hAnsi="Arial" w:cs="Arial"/>
+          <w:sz w:val="32"/>
+          <w:szCs w:val="32"/>
+        </w:rPr>
+        <w:lastRenderedPageBreak/>
         <w:t>Desenvolvimento</w:t>
       </w:r>
+      <w:bookmarkEnd w:id="12"/>
+      <w:bookmarkEnd w:id="13"/>
       <w:bookmarkEnd w:id="14"/>
-      <w:bookmarkEnd w:id="15"/>
-      <w:bookmarkEnd w:id="16"/>
-    </w:p>
-    <w:p>
-      <w:pPr>
-        <w:spacing w:after="200" w:line="360" w:lineRule="auto"/>
-        <w:jc w:val="both"/>
-      </w:pPr>
-    </w:p>
-    <w:p>
-      <w:pPr>
-        <w:pStyle w:val="Cabealho2"/>
-        <w:spacing w:line="360" w:lineRule="auto"/>
-        <w:jc w:val="both"/>
-        <w:rPr>
-          <w:rFonts w:ascii="Arial" w:hAnsi="Arial" w:cs="Arial"/>
-          <w:sz w:val="28"/>
-          <w:szCs w:val="28"/>
-        </w:rPr>
-      </w:pPr>
-      <w:bookmarkStart w:id="17" w:name="_Toc361352457"/>
-      <w:r>
-        <w:rPr>
-          <w:rFonts w:ascii="Arial" w:hAnsi="Arial" w:cs="Arial"/>
-          <w:sz w:val="28"/>
-          <w:szCs w:val="28"/>
-        </w:rPr>
-        <w:t>Modelo da Base de Dados</w:t>
-      </w:r>
-      <w:bookmarkEnd w:id="17"/>
+    </w:p>
+    <w:p>
+      <w:pPr>
+        <w:spacing w:line="360" w:lineRule="auto"/>
+        <w:jc w:val="both"/>
+        <w:rPr>
+          <w:rFonts w:ascii="Arial" w:hAnsi="Arial" w:cs="Arial"/>
+          <w:sz w:val="24"/>
+          <w:szCs w:val="24"/>
+        </w:rPr>
+      </w:pPr>
+    </w:p>
+    <w:p>
+      <w:pPr>
+        <w:spacing w:line="360" w:lineRule="auto"/>
+        <w:jc w:val="both"/>
+        <w:rPr>
+          <w:rFonts w:ascii="Arial" w:hAnsi="Arial" w:cs="Arial"/>
+          <w:sz w:val="24"/>
+          <w:szCs w:val="24"/>
+        </w:rPr>
+      </w:pPr>
+      <w:r>
+        <w:rPr>
+          <w:rFonts w:ascii="Arial" w:hAnsi="Arial" w:cs="Arial"/>
+          <w:sz w:val="24"/>
+          <w:szCs w:val="24"/>
+        </w:rPr>
+        <w:t>Para o inicio do meu programa comecei por começar a fazer a base de dados</w:t>
+      </w:r>
+      <w:r>
+        <w:rPr>
+          <w:rFonts w:ascii="Arial" w:hAnsi="Arial" w:cs="Arial"/>
+          <w:sz w:val="24"/>
+          <w:szCs w:val="24"/>
+        </w:rPr>
+        <w:t xml:space="preserve"> onde escolhi as seguintes tabelas como mostram as seguintes imagens: </w:t>
+      </w:r>
     </w:p>
     <w:p>
       <w:pPr>
@@ -2904,7 +3037,7 @@
           <w:lang w:eastAsia="pt-PT"/>
         </w:rPr>
         <w:drawing>
-          <wp:inline distT="0" distB="0" distL="0" distR="0" wp14:anchorId="2F7B9A09" wp14:editId="33D11886">
+          <wp:inline distT="0" distB="0" distL="0" distR="0" wp14:anchorId="5256EC98" wp14:editId="6BBF63CD">
             <wp:extent cx="5400040" cy="2838116"/>
             <wp:effectExtent l="0" t="0" r="0" b="635"/>
             <wp:docPr id="7" name="Imagem 7"/>
@@ -2965,11 +3098,10 @@
           <w:sz w:val="24"/>
           <w:lang w:eastAsia="pt-PT"/>
         </w:rPr>
-        <w:lastRenderedPageBreak/>
         <w:drawing>
-          <wp:inline distT="0" distB="0" distL="0" distR="0" wp14:anchorId="77A68A91" wp14:editId="4B1EDE3A">
-            <wp:extent cx="4705350" cy="3560133"/>
-            <wp:effectExtent l="0" t="0" r="0" b="2540"/>
+          <wp:inline distT="0" distB="0" distL="0" distR="0" wp14:anchorId="28648E7C" wp14:editId="34BAEAD0">
+            <wp:extent cx="4248150" cy="3214209"/>
+            <wp:effectExtent l="0" t="0" r="0" b="5715"/>
             <wp:docPr id="8" name="Imagem 8"/>
             <wp:cNvGraphicFramePr>
               <a:graphicFrameLocks xmlns:a="http://schemas.openxmlformats.org/drawingml/2006/main" noChangeAspect="1"/>
@@ -2999,7 +3131,7 @@
                   <pic:spPr bwMode="auto">
                     <a:xfrm>
                       <a:off x="0" y="0"/>
-                      <a:ext cx="4705350" cy="3560133"/>
+                      <a:ext cx="4248150" cy="3214209"/>
                     </a:xfrm>
                     <a:prstGeom prst="rect">
                       <a:avLst/>
@@ -3032,7 +3164,78 @@
           <w:sz w:val="24"/>
           <w:szCs w:val="24"/>
         </w:rPr>
-        <w:t>Estas foram as tabelas escolhidas para a minha base de dados que contem registos das salas, dos materiais, das suas requisições, dos requisitantes, dos professores e das turmas. Existe a tabela horas, que serve para o utilizador se orientar nos tempos do horário das salas de aulas, e também existe a tabela semana que tem como objetivo diferenciar os horários de cada dia.</w:t>
+        <w:lastRenderedPageBreak/>
+        <w:t>As tabelas que escolhi para a minha base de dados foram: Salas, Turma, Horas, Semana, Professores, Horário das salas e requisições da mesma,</w:t>
+      </w:r>
+      <w:r>
+        <w:rPr>
+          <w:rFonts w:ascii="Arial" w:hAnsi="Arial" w:cs="Arial"/>
+          <w:sz w:val="24"/>
+          <w:szCs w:val="24"/>
+        </w:rPr>
+        <w:t xml:space="preserve"> </w:t>
+      </w:r>
+      <w:r>
+        <w:rPr>
+          <w:rFonts w:ascii="Arial" w:hAnsi="Arial" w:cs="Arial"/>
+          <w:sz w:val="24"/>
+          <w:szCs w:val="24"/>
+        </w:rPr>
+        <w:t xml:space="preserve">Material Requisitantes e requisições do material. </w:t>
+      </w:r>
+      <w:r>
+        <w:rPr>
+          <w:rFonts w:ascii="Arial" w:hAnsi="Arial" w:cs="Arial"/>
+          <w:sz w:val="24"/>
+          <w:szCs w:val="24"/>
+        </w:rPr>
+        <w:t>Existe a tabela horas, que serve para o utilizador se orientar nos tempos do horário das salas de aulas, e também existe a tabela semana que tem como objetivo diferenciar os horários de cada dia.</w:t>
+      </w:r>
+      <w:r>
+        <w:rPr>
+          <w:rFonts w:ascii="Arial" w:hAnsi="Arial" w:cs="Arial"/>
+          <w:sz w:val="24"/>
+          <w:szCs w:val="24"/>
+        </w:rPr>
+        <w:t xml:space="preserve"> Os requisitantes serão compostos apenas por professores e alguns alunos autorizados, devido ao curso que corresponde.</w:t>
+      </w:r>
+    </w:p>
+    <w:p>
+      <w:pPr>
+        <w:spacing w:line="360" w:lineRule="auto"/>
+        <w:jc w:val="both"/>
+        <w:rPr>
+          <w:rFonts w:ascii="Arial" w:hAnsi="Arial" w:cs="Arial"/>
+          <w:sz w:val="24"/>
+          <w:szCs w:val="24"/>
+        </w:rPr>
+      </w:pPr>
+      <w:r>
+        <w:rPr>
+          <w:rFonts w:ascii="Arial" w:hAnsi="Arial" w:cs="Arial"/>
+          <w:sz w:val="24"/>
+          <w:szCs w:val="24"/>
+        </w:rPr>
+        <w:t>Depois comecei por adicionar uma Windows Form onde coloquei uma imagem da escola, assim como o seu nome, as operações existentes, um botão de ajuda que quando clicado irá abrir uma janela com toda a ajuda necessária para que o utilizador possa se orientar no programa e também coloquei o nome do meu projecto.</w:t>
+      </w:r>
+    </w:p>
+    <w:p>
+      <w:pPr>
+        <w:spacing w:line="360" w:lineRule="auto"/>
+        <w:jc w:val="both"/>
+        <w:rPr>
+          <w:rFonts w:ascii="Arial" w:hAnsi="Arial" w:cs="Arial"/>
+          <w:sz w:val="24"/>
+          <w:szCs w:val="24"/>
+        </w:rPr>
+      </w:pPr>
+      <w:r>
+        <w:rPr>
+          <w:rFonts w:ascii="Arial" w:hAnsi="Arial" w:cs="Arial"/>
+          <w:sz w:val="24"/>
+          <w:szCs w:val="24"/>
+        </w:rPr>
+        <w:t>As operações que se encontram no menu são as seguintes: Material, Salas, Professores, Requisições Salas, Requisições Material, Requisitantes, Horário e Salas/Turmas. Também existe um botão com o nome Relatórios onde foram incluídos Report Wizard que apresentam relatórios de algumas situações existentes no programa.</w:t>
       </w:r>
     </w:p>
     <w:p>
@@ -3046,7 +3249,7 @@
           <w:szCs w:val="28"/>
         </w:rPr>
       </w:pPr>
-      <w:bookmarkStart w:id="18" w:name="_Toc361352458"/>
+      <w:bookmarkStart w:id="15" w:name="_Toc361380913"/>
       <w:r>
         <w:rPr>
           <w:rFonts w:ascii="Arial" w:hAnsi="Arial" w:cs="Arial"/>
@@ -3055,7 +3258,85 @@
         </w:rPr>
         <w:t>Implementação</w:t>
       </w:r>
-      <w:bookmarkEnd w:id="18"/>
+      <w:bookmarkEnd w:id="15"/>
+    </w:p>
+    <w:p>
+      <w:pPr>
+        <w:spacing w:line="360" w:lineRule="auto"/>
+        <w:jc w:val="both"/>
+        <w:rPr>
+          <w:rFonts w:ascii="Arial" w:hAnsi="Arial" w:cs="Arial"/>
+          <w:sz w:val="24"/>
+          <w:szCs w:val="24"/>
+        </w:rPr>
+      </w:pPr>
+    </w:p>
+    <w:p>
+      <w:pPr>
+        <w:spacing w:line="360" w:lineRule="auto"/>
+        <w:jc w:val="both"/>
+        <w:rPr>
+          <w:rFonts w:ascii="Arial" w:hAnsi="Arial" w:cs="Arial"/>
+          <w:sz w:val="24"/>
+          <w:szCs w:val="24"/>
+        </w:rPr>
+      </w:pPr>
+      <w:r>
+        <w:rPr>
+          <w:rFonts w:ascii="Arial" w:hAnsi="Arial" w:cs="Arial"/>
+          <w:sz w:val="24"/>
+          <w:szCs w:val="24"/>
+        </w:rPr>
+        <w:t>Como referido anteriormente para começar o meu projecto necessitei de começar pela base de dados e em seguida passei para uma Form que será apresentada assim que o Login esteja feito.</w:t>
+      </w:r>
+    </w:p>
+    <w:p>
+      <w:pPr>
+        <w:spacing w:line="360" w:lineRule="auto"/>
+        <w:jc w:val="both"/>
+        <w:rPr>
+          <w:rFonts w:ascii="Arial" w:hAnsi="Arial" w:cs="Arial"/>
+          <w:sz w:val="24"/>
+          <w:szCs w:val="24"/>
+        </w:rPr>
+      </w:pPr>
+      <w:r>
+        <w:rPr>
+          <w:rFonts w:ascii="Arial" w:hAnsi="Arial" w:cs="Arial"/>
+          <w:sz w:val="24"/>
+          <w:szCs w:val="24"/>
+        </w:rPr>
+        <w:t xml:space="preserve">De seguida comecei por escolher como ira ficar o </w:t>
+      </w:r>
+      <w:proofErr w:type="gramStart"/>
+      <w:r>
+        <w:rPr>
+          <w:rFonts w:ascii="Arial" w:hAnsi="Arial" w:cs="Arial"/>
+          <w:sz w:val="24"/>
+          <w:szCs w:val="24"/>
+        </w:rPr>
+        <w:t>design</w:t>
+      </w:r>
+      <w:proofErr w:type="gramEnd"/>
+      <w:r>
+        <w:rPr>
+          <w:rFonts w:ascii="Arial" w:hAnsi="Arial" w:cs="Arial"/>
+          <w:sz w:val="24"/>
+          <w:szCs w:val="24"/>
+        </w:rPr>
+        <w:t xml:space="preserve"> das outras Forms existentes, chegando á conclusão que iria ficar com o nome da escola, uma listagem, dependendo do que se referia, e botões para aceder a outras Forms tanto para alterar, como inserir e pesquisar.</w:t>
+      </w:r>
+    </w:p>
+    <w:p>
+      <w:pPr>
+        <w:spacing w:line="360" w:lineRule="auto"/>
+        <w:jc w:val="both"/>
+        <w:rPr>
+          <w:rFonts w:ascii="Arial" w:hAnsi="Arial" w:cs="Arial"/>
+          <w:sz w:val="24"/>
+          <w:szCs w:val="24"/>
+        </w:rPr>
+      </w:pPr>
     </w:p>
     <w:p>
       <w:pPr>
@@ -3068,19 +3349,33 @@
           <w:szCs w:val="28"/>
         </w:rPr>
       </w:pPr>
-      <w:bookmarkStart w:id="19" w:name="_Toc361352459"/>
+      <w:bookmarkStart w:id="16" w:name="_Toc361380914"/>
       <w:r>
         <w:rPr>
           <w:rFonts w:ascii="Arial" w:hAnsi="Arial" w:cs="Arial"/>
           <w:sz w:val="28"/>
           <w:szCs w:val="28"/>
         </w:rPr>
+        <w:lastRenderedPageBreak/>
         <w:t>Contratempos</w:t>
       </w:r>
-      <w:bookmarkEnd w:id="19"/>
-    </w:p>
-    <w:p>
-      <w:pPr>
+      <w:bookmarkEnd w:id="16"/>
+    </w:p>
+    <w:p>
+      <w:pPr>
+        <w:spacing w:line="360" w:lineRule="auto"/>
+        <w:jc w:val="both"/>
+        <w:rPr>
+          <w:rFonts w:ascii="Arial" w:hAnsi="Arial" w:cs="Arial"/>
+          <w:sz w:val="24"/>
+          <w:szCs w:val="24"/>
+        </w:rPr>
+      </w:pPr>
+    </w:p>
+    <w:p>
+      <w:pPr>
+        <w:spacing w:line="360" w:lineRule="auto"/>
+        <w:jc w:val="both"/>
         <w:rPr>
           <w:rFonts w:ascii="Arial" w:hAnsi="Arial" w:cs="Arial"/>
           <w:sz w:val="24"/>
@@ -3098,6 +3393,8 @@
     </w:p>
     <w:p>
       <w:pPr>
+        <w:spacing w:line="360" w:lineRule="auto"/>
+        <w:jc w:val="both"/>
         <w:rPr>
           <w:rFonts w:ascii="Arial" w:hAnsi="Arial" w:cs="Arial"/>
           <w:sz w:val="24"/>
@@ -3160,20 +3457,32 @@
           <w:szCs w:val="28"/>
         </w:rPr>
       </w:pPr>
-      <w:bookmarkStart w:id="20" w:name="_Toc361352460"/>
+      <w:bookmarkStart w:id="17" w:name="_Toc361380915"/>
       <w:r>
         <w:rPr>
           <w:rFonts w:ascii="Arial" w:hAnsi="Arial" w:cs="Arial"/>
           <w:sz w:val="28"/>
           <w:szCs w:val="28"/>
         </w:rPr>
-        <w:lastRenderedPageBreak/>
         <w:t>Testes</w:t>
       </w:r>
-      <w:bookmarkEnd w:id="20"/>
-    </w:p>
-    <w:p>
-      <w:pPr>
+      <w:bookmarkEnd w:id="17"/>
+    </w:p>
+    <w:p>
+      <w:pPr>
+        <w:spacing w:line="360" w:lineRule="auto"/>
+        <w:jc w:val="both"/>
+        <w:rPr>
+          <w:rFonts w:ascii="Arial" w:hAnsi="Arial" w:cs="Arial"/>
+          <w:sz w:val="24"/>
+          <w:szCs w:val="24"/>
+        </w:rPr>
+      </w:pPr>
+    </w:p>
+    <w:p>
+      <w:pPr>
+        <w:spacing w:line="360" w:lineRule="auto"/>
+        <w:jc w:val="both"/>
         <w:rPr>
           <w:rFonts w:ascii="Arial" w:hAnsi="Arial" w:cs="Arial"/>
           <w:sz w:val="24"/>
@@ -3194,78 +3503,153 @@
           <w:sz w:val="24"/>
           <w:szCs w:val="24"/>
         </w:rPr>
-        <w:t xml:space="preserve">, sempre que inseria algum código ou alterava alguma coisa tanto no código como no </w:t>
-      </w:r>
-      <w:proofErr w:type="gramStart"/>
-      <w:r>
-        <w:rPr>
-          <w:rFonts w:ascii="Arial" w:hAnsi="Arial" w:cs="Arial"/>
-          <w:sz w:val="24"/>
-          <w:szCs w:val="24"/>
-        </w:rPr>
-        <w:t>design</w:t>
-      </w:r>
-      <w:proofErr w:type="gramEnd"/>
-      <w:r>
-        <w:rPr>
-          <w:rFonts w:ascii="Arial" w:hAnsi="Arial" w:cs="Arial"/>
-          <w:sz w:val="24"/>
-          <w:szCs w:val="24"/>
-        </w:rPr>
-        <w:t xml:space="preserve">, fazia sempre teste para saber se o que implementava funcionava e se corri tudo como o esperado. </w:t>
-      </w:r>
-    </w:p>
-    <w:p>
-      <w:pPr>
-        <w:pStyle w:val="Cabealho2"/>
-        <w:spacing w:line="360" w:lineRule="auto"/>
-        <w:jc w:val="both"/>
-        <w:rPr>
-          <w:rFonts w:ascii="Arial" w:hAnsi="Arial" w:cs="Arial"/>
-          <w:sz w:val="28"/>
-          <w:szCs w:val="28"/>
-        </w:rPr>
-      </w:pPr>
-      <w:r>
-        <w:rPr>
-          <w:rFonts w:ascii="Arial" w:hAnsi="Arial" w:cs="Arial"/>
-          <w:sz w:val="28"/>
-          <w:szCs w:val="28"/>
-        </w:rPr>
-        <w:br w:type="page"/>
-      </w:r>
-    </w:p>
-    <w:p>
-      <w:pPr>
-        <w:pStyle w:val="Cabealho1"/>
-        <w:spacing w:line="360" w:lineRule="auto"/>
-        <w:jc w:val="both"/>
-        <w:rPr>
-          <w:rFonts w:ascii="Arial" w:hAnsi="Arial" w:cs="Arial"/>
+        <w:t xml:space="preserve">, sempre que inseria algum código ou alterava alguma coisa tanto no código como no design, fazia sempre teste para saber se o que implementava funcionava e se corri tudo como o esperado. </w:t>
+      </w:r>
+    </w:p>
+    <w:p>
+      <w:pPr>
+        <w:spacing w:after="200" w:line="276" w:lineRule="auto"/>
+        <w:rPr>
+          <w:rFonts w:ascii="Arial" w:eastAsiaTheme="majorEastAsia" w:hAnsi="Arial" w:cs="Arial"/>
+          <w:b/>
+          <w:bCs/>
+          <w:color w:val="365F91" w:themeColor="accent1" w:themeShade="BF"/>
           <w:sz w:val="32"/>
           <w:szCs w:val="32"/>
         </w:rPr>
       </w:pPr>
-      <w:bookmarkStart w:id="21" w:name="_Toc139661118"/>
-      <w:bookmarkStart w:id="22" w:name="_Toc202518560"/>
-      <w:bookmarkStart w:id="23" w:name="_Toc361352461"/>
+      <w:bookmarkStart w:id="18" w:name="_Toc139661118"/>
+      <w:bookmarkStart w:id="19" w:name="_Toc202518560"/>
+      <w:bookmarkStart w:id="20" w:name="_Toc361380916"/>
       <w:r>
         <w:rPr>
           <w:rFonts w:ascii="Arial" w:hAnsi="Arial" w:cs="Arial"/>
           <w:sz w:val="32"/>
           <w:szCs w:val="32"/>
         </w:rPr>
+        <w:br w:type="page"/>
+      </w:r>
+    </w:p>
+    <w:p>
+      <w:pPr>
+        <w:pStyle w:val="Cabealho1"/>
+        <w:spacing w:line="360" w:lineRule="auto"/>
+        <w:jc w:val="both"/>
+        <w:rPr>
+          <w:rFonts w:ascii="Arial" w:hAnsi="Arial" w:cs="Arial"/>
+          <w:sz w:val="32"/>
+          <w:szCs w:val="32"/>
+        </w:rPr>
+      </w:pPr>
+      <w:r>
+        <w:rPr>
+          <w:rFonts w:ascii="Arial" w:hAnsi="Arial" w:cs="Arial"/>
+          <w:sz w:val="32"/>
+          <w:szCs w:val="32"/>
+        </w:rPr>
         <w:lastRenderedPageBreak/>
         <w:t>Conclusões</w:t>
       </w:r>
+      <w:bookmarkEnd w:id="18"/>
+      <w:bookmarkEnd w:id="19"/>
+      <w:bookmarkEnd w:id="20"/>
+    </w:p>
+    <w:p>
+      <w:pPr>
+        <w:spacing w:line="360" w:lineRule="auto"/>
+        <w:jc w:val="both"/>
+        <w:rPr>
+          <w:rFonts w:ascii="Arial" w:hAnsi="Arial" w:cs="Arial"/>
+          <w:sz w:val="24"/>
+          <w:szCs w:val="24"/>
+        </w:rPr>
+      </w:pPr>
+    </w:p>
+    <w:p>
+      <w:pPr>
+        <w:pStyle w:val="Cabealho2"/>
+        <w:spacing w:line="360" w:lineRule="auto"/>
+        <w:jc w:val="both"/>
+        <w:rPr>
+          <w:rFonts w:ascii="Arial" w:hAnsi="Arial" w:cs="Arial"/>
+          <w:sz w:val="28"/>
+        </w:rPr>
+      </w:pPr>
+      <w:bookmarkStart w:id="21" w:name="_Toc361380917"/>
+      <w:r>
+        <w:rPr>
+          <w:rFonts w:ascii="Arial" w:hAnsi="Arial" w:cs="Arial"/>
+          <w:sz w:val="28"/>
+        </w:rPr>
+        <w:t>Objectivos cumpridos</w:t>
+      </w:r>
       <w:bookmarkEnd w:id="21"/>
+    </w:p>
+    <w:p>
+      <w:pPr>
+        <w:rPr>
+          <w:rFonts w:ascii="Arial" w:hAnsi="Arial" w:cs="Arial"/>
+          <w:sz w:val="24"/>
+          <w:szCs w:val="24"/>
+        </w:rPr>
+      </w:pPr>
+    </w:p>
+    <w:p>
+      <w:pPr>
+        <w:pStyle w:val="Cabealho2"/>
+        <w:spacing w:line="360" w:lineRule="auto"/>
+        <w:jc w:val="both"/>
+        <w:rPr>
+          <w:rFonts w:ascii="Arial" w:hAnsi="Arial" w:cs="Arial"/>
+          <w:sz w:val="28"/>
+        </w:rPr>
+      </w:pPr>
+      <w:bookmarkStart w:id="22" w:name="_Toc361380918"/>
+      <w:r>
+        <w:rPr>
+          <w:rFonts w:ascii="Arial" w:hAnsi="Arial" w:cs="Arial"/>
+          <w:sz w:val="28"/>
+        </w:rPr>
+        <w:t>Limitações existentes</w:t>
+      </w:r>
       <w:bookmarkEnd w:id="22"/>
+    </w:p>
+    <w:p>
+      <w:pPr>
+        <w:rPr>
+          <w:rFonts w:ascii="Arial" w:hAnsi="Arial" w:cs="Arial"/>
+          <w:sz w:val="24"/>
+          <w:szCs w:val="24"/>
+        </w:rPr>
+      </w:pPr>
+    </w:p>
+    <w:p>
+      <w:pPr>
+        <w:pStyle w:val="Cabealho2"/>
+        <w:spacing w:line="360" w:lineRule="auto"/>
+        <w:jc w:val="both"/>
+        <w:rPr>
+          <w:rFonts w:ascii="Arial" w:hAnsi="Arial" w:cs="Arial"/>
+          <w:sz w:val="28"/>
+        </w:rPr>
+      </w:pPr>
+      <w:bookmarkStart w:id="23" w:name="_Toc361380919"/>
+      <w:r>
+        <w:rPr>
+          <w:rFonts w:ascii="Arial" w:hAnsi="Arial" w:cs="Arial"/>
+          <w:sz w:val="28"/>
+        </w:rPr>
+        <w:t>Funcionalidades adicionais</w:t>
+      </w:r>
       <w:bookmarkEnd w:id="23"/>
     </w:p>
     <w:p>
       <w:pPr>
-        <w:spacing w:line="360" w:lineRule="auto"/>
-        <w:jc w:val="both"/>
+        <w:rPr>
+          <w:rFonts w:ascii="Arial" w:hAnsi="Arial" w:cs="Arial"/>
+          <w:sz w:val="24"/>
+          <w:szCs w:val="24"/>
+        </w:rPr>
       </w:pPr>
     </w:p>
     <w:p>
@@ -3278,75 +3662,24 @@
           <w:sz w:val="28"/>
         </w:rPr>
       </w:pPr>
-      <w:bookmarkStart w:id="24" w:name="_Toc361352462"/>
+      <w:bookmarkStart w:id="24" w:name="_Toc361380920"/>
       <w:r>
         <w:rPr>
           <w:rFonts w:ascii="Arial" w:hAnsi="Arial" w:cs="Arial"/>
           <w:sz w:val="28"/>
         </w:rPr>
-        <w:t>Objectivos cumpridos</w:t>
+        <w:t>Apreciação pessoal</w:t>
       </w:r>
       <w:bookmarkEnd w:id="24"/>
     </w:p>
     <w:p>
       <w:pPr>
-        <w:pStyle w:val="Cabealho2"/>
-        <w:spacing w:line="360" w:lineRule="auto"/>
-        <w:jc w:val="both"/>
-        <w:rPr>
-          <w:rFonts w:ascii="Arial" w:hAnsi="Arial" w:cs="Arial"/>
-          <w:sz w:val="28"/>
-        </w:rPr>
-      </w:pPr>
-      <w:bookmarkStart w:id="25" w:name="_Toc361352463"/>
-      <w:r>
-        <w:rPr>
-          <w:rFonts w:ascii="Arial" w:hAnsi="Arial" w:cs="Arial"/>
-          <w:sz w:val="28"/>
-        </w:rPr>
-        <w:t>Limitações existentes</w:t>
-      </w:r>
-      <w:bookmarkEnd w:id="25"/>
-    </w:p>
-    <w:p>
-      <w:pPr>
-        <w:pStyle w:val="Cabealho2"/>
-        <w:spacing w:line="360" w:lineRule="auto"/>
-        <w:jc w:val="both"/>
-        <w:rPr>
-          <w:rFonts w:ascii="Arial" w:hAnsi="Arial" w:cs="Arial"/>
-          <w:sz w:val="28"/>
-        </w:rPr>
-      </w:pPr>
-      <w:bookmarkStart w:id="26" w:name="_Toc361352464"/>
-      <w:r>
-        <w:rPr>
-          <w:rFonts w:ascii="Arial" w:hAnsi="Arial" w:cs="Arial"/>
-          <w:sz w:val="28"/>
-        </w:rPr>
-        <w:t>Funcionalidades adicionais</w:t>
-      </w:r>
-      <w:bookmarkEnd w:id="26"/>
-    </w:p>
-    <w:p>
-      <w:pPr>
-        <w:pStyle w:val="Cabealho2"/>
-        <w:spacing w:line="360" w:lineRule="auto"/>
-        <w:jc w:val="both"/>
-        <w:rPr>
-          <w:rFonts w:ascii="Arial" w:hAnsi="Arial" w:cs="Arial"/>
-          <w:sz w:val="28"/>
-        </w:rPr>
-      </w:pPr>
-      <w:bookmarkStart w:id="27" w:name="_Toc361352465"/>
-      <w:r>
-        <w:rPr>
-          <w:rFonts w:ascii="Arial" w:hAnsi="Arial" w:cs="Arial"/>
-          <w:sz w:val="28"/>
-        </w:rPr>
-        <w:t>Apreciação pessoal</w:t>
-      </w:r>
-      <w:bookmarkEnd w:id="27"/>
+        <w:rPr>
+          <w:rFonts w:ascii="Arial" w:hAnsi="Arial" w:cs="Arial"/>
+          <w:sz w:val="24"/>
+          <w:szCs w:val="24"/>
+        </w:rPr>
+      </w:pPr>
     </w:p>
     <w:p>
       <w:pPr>
@@ -3379,7 +3712,7 @@
           <w:sz w:val="32"/>
         </w:rPr>
       </w:pPr>
-      <w:bookmarkStart w:id="28" w:name="_Toc361352466"/>
+      <w:bookmarkStart w:id="25" w:name="_Toc361380921"/>
       <w:r>
         <w:rPr>
           <w:rFonts w:ascii="Arial" w:hAnsi="Arial" w:cs="Arial"/>
@@ -3388,12 +3721,18 @@
         <w:lastRenderedPageBreak/>
         <w:t>Bibliografia</w:t>
       </w:r>
-      <w:bookmarkEnd w:id="28"/>
-    </w:p>
-    <w:p/>
-    <w:p>
-      <w:pPr>
-        <w:spacing w:after="200" w:line="276" w:lineRule="auto"/>
+      <w:bookmarkEnd w:id="25"/>
+    </w:p>
+    <w:p>
+      <w:pPr>
+        <w:spacing w:line="360" w:lineRule="auto"/>
+        <w:jc w:val="both"/>
+      </w:pPr>
+    </w:p>
+    <w:p>
+      <w:pPr>
+        <w:spacing w:after="200" w:line="360" w:lineRule="auto"/>
+        <w:jc w:val="both"/>
       </w:pPr>
       <w:r>
         <w:br w:type="page"/>
@@ -3402,13 +3741,15 @@
     <w:p>
       <w:pPr>
         <w:pStyle w:val="Cabealho1"/>
+        <w:spacing w:line="360" w:lineRule="auto"/>
+        <w:jc w:val="both"/>
         <w:rPr>
           <w:rFonts w:ascii="Arial" w:hAnsi="Arial" w:cs="Arial"/>
           <w:sz w:val="32"/>
           <w:szCs w:val="32"/>
         </w:rPr>
       </w:pPr>
-      <w:bookmarkStart w:id="29" w:name="_Toc361352467"/>
+      <w:bookmarkStart w:id="26" w:name="_Toc361380922"/>
       <w:r>
         <w:rPr>
           <w:rFonts w:ascii="Arial" w:hAnsi="Arial" w:cs="Arial"/>
@@ -3418,7 +3759,7 @@
         <w:lastRenderedPageBreak/>
         <w:t>Anexos</w:t>
       </w:r>
-      <w:bookmarkEnd w:id="29"/>
+      <w:bookmarkEnd w:id="26"/>
     </w:p>
     <w:p>
       <w:pPr>
@@ -3427,12 +3768,10 @@
       </w:pPr>
     </w:p>
     <w:sectPr>
-      <w:headerReference w:type="even" r:id="rId9"/>
-      <w:headerReference w:type="default" r:id="rId10"/>
-      <w:footerReference w:type="even" r:id="rId11"/>
-      <w:footerReference w:type="default" r:id="rId12"/>
-      <w:headerReference w:type="first" r:id="rId13"/>
-      <w:footerReference w:type="first" r:id="rId14"/>
+      <w:headerReference w:type="default" r:id="rId9"/>
+      <w:footerReference w:type="default" r:id="rId10"/>
+      <w:headerReference w:type="first" r:id="rId11"/>
+      <w:footerReference w:type="first" r:id="rId12"/>
       <w:pgSz w:w="11906" w:h="16838"/>
       <w:pgMar w:top="1417" w:right="1701" w:bottom="1417" w:left="1701" w:header="708" w:footer="708" w:gutter="0"/>
       <w:pgNumType w:start="0"/>
@@ -3470,16 +3809,6 @@
 </file>
 
 <file path=word/footer1.xml><?xml version="1.0" encoding="utf-8"?>
-<w:ftr xmlns:wpc="http://schemas.microsoft.com/office/word/2010/wordprocessingCanvas" xmlns:mc="http://schemas.openxmlformats.org/markup-compatibility/2006" xmlns:o="urn:schemas-microsoft-com:office:office" xmlns:r="http://schemas.openxmlformats.org/officeDocument/2006/relationships" xmlns:m="http://schemas.openxmlformats.org/officeDocument/2006/math" xmlns:v="urn:schemas-microsoft-com:vml" xmlns:wp14="http://schemas.microsoft.com/office/word/2010/wordprocessingDrawing" xmlns:wp="http://schemas.openxmlformats.org/drawingml/2006/wordprocessingDrawing" xmlns:w10="urn:schemas-microsoft-com:office:word" xmlns:w="http://schemas.openxmlformats.org/wordprocessingml/2006/main" xmlns:w14="http://schemas.microsoft.com/office/word/2010/wordml" xmlns:wpg="http://schemas.microsoft.com/office/word/2010/wordprocessingGroup" xmlns:wpi="http://schemas.microsoft.com/office/word/2010/wordprocessingInk" xmlns:wne="http://schemas.microsoft.com/office/word/2006/wordml" xmlns:wps="http://schemas.microsoft.com/office/word/2010/wordprocessingShape" mc:Ignorable="w14 wp14">
-  <w:p>
-    <w:pPr>
-      <w:pStyle w:val="Rodap"/>
-    </w:pPr>
-  </w:p>
-</w:ftr>
-</file>
-
-<file path=word/footer2.xml><?xml version="1.0" encoding="utf-8"?>
 <w:ftr xmlns:wpc="http://schemas.microsoft.com/office/word/2010/wordprocessingCanvas" xmlns:mc="http://schemas.openxmlformats.org/markup-compatibility/2006" xmlns:o="urn:schemas-microsoft-com:office:office" xmlns:r="http://schemas.openxmlformats.org/officeDocument/2006/relationships" xmlns:m="http://schemas.openxmlformats.org/officeDocument/2006/math" xmlns:v="urn:schemas-microsoft-com:vml" xmlns:wp14="http://schemas.microsoft.com/office/word/2010/wordprocessingDrawing" xmlns:wp="http://schemas.openxmlformats.org/drawingml/2006/wordprocessingDrawing" xmlns:w10="urn:schemas-microsoft-com:office:word" xmlns:w="http://schemas.openxmlformats.org/wordprocessingml/2006/main" xmlns:w14="http://schemas.microsoft.com/office/word/2010/wordml" xmlns:wpg="http://schemas.microsoft.com/office/word/2010/wordprocessingGroup" xmlns:wpi="http://schemas.microsoft.com/office/word/2010/wordprocessingInk" xmlns:wne="http://schemas.microsoft.com/office/word/2006/wordml" xmlns:wps="http://schemas.microsoft.com/office/word/2010/wordprocessingShape" mc:Ignorable="w14 wp14">
   <w:sdt>
     <w:sdtPr>
@@ -3728,7 +4057,7 @@
           <w:rPr>
             <w:noProof/>
           </w:rPr>
-          <w:t>5</w:t>
+          <w:t>8</w:t>
         </w:r>
         <w:r>
           <w:fldChar w:fldCharType="end"/>
@@ -3752,7 +4081,7 @@
 </w:ftr>
 </file>
 
-<file path=word/footer3.xml><?xml version="1.0" encoding="utf-8"?>
+<file path=word/footer2.xml><?xml version="1.0" encoding="utf-8"?>
 <w:ftr xmlns:wpc="http://schemas.microsoft.com/office/word/2010/wordprocessingCanvas" xmlns:mc="http://schemas.openxmlformats.org/markup-compatibility/2006" xmlns:o="urn:schemas-microsoft-com:office:office" xmlns:r="http://schemas.openxmlformats.org/officeDocument/2006/relationships" xmlns:m="http://schemas.openxmlformats.org/officeDocument/2006/math" xmlns:v="urn:schemas-microsoft-com:vml" xmlns:wp14="http://schemas.microsoft.com/office/word/2010/wordprocessingDrawing" xmlns:wp="http://schemas.openxmlformats.org/drawingml/2006/wordprocessingDrawing" xmlns:w10="urn:schemas-microsoft-com:office:word" xmlns:w="http://schemas.openxmlformats.org/wordprocessingml/2006/main" xmlns:w14="http://schemas.microsoft.com/office/word/2010/wordml" xmlns:wpg="http://schemas.microsoft.com/office/word/2010/wordprocessingGroup" xmlns:wpi="http://schemas.microsoft.com/office/word/2010/wordprocessingInk" xmlns:wne="http://schemas.microsoft.com/office/word/2006/wordml" xmlns:wps="http://schemas.microsoft.com/office/word/2010/wordprocessingShape" mc:Ignorable="w14 wp14">
   <w:p>
     <w:pPr>
@@ -4007,16 +4336,6 @@
 </file>
 
 <file path=word/header1.xml><?xml version="1.0" encoding="utf-8"?>
-<w:hdr xmlns:wpc="http://schemas.microsoft.com/office/word/2010/wordprocessingCanvas" xmlns:mc="http://schemas.openxmlformats.org/markup-compatibility/2006" xmlns:o="urn:schemas-microsoft-com:office:office" xmlns:r="http://schemas.openxmlformats.org/officeDocument/2006/relationships" xmlns:m="http://schemas.openxmlformats.org/officeDocument/2006/math" xmlns:v="urn:schemas-microsoft-com:vml" xmlns:wp14="http://schemas.microsoft.com/office/word/2010/wordprocessingDrawing" xmlns:wp="http://schemas.openxmlformats.org/drawingml/2006/wordprocessingDrawing" xmlns:w10="urn:schemas-microsoft-com:office:word" xmlns:w="http://schemas.openxmlformats.org/wordprocessingml/2006/main" xmlns:w14="http://schemas.microsoft.com/office/word/2010/wordml" xmlns:wpg="http://schemas.microsoft.com/office/word/2010/wordprocessingGroup" xmlns:wpi="http://schemas.microsoft.com/office/word/2010/wordprocessingInk" xmlns:wne="http://schemas.microsoft.com/office/word/2006/wordml" xmlns:wps="http://schemas.microsoft.com/office/word/2010/wordprocessingShape" mc:Ignorable="w14 wp14">
-  <w:p>
-    <w:pPr>
-      <w:pStyle w:val="Cabealho"/>
-    </w:pPr>
-  </w:p>
-</w:hdr>
-</file>
-
-<file path=word/header2.xml><?xml version="1.0" encoding="utf-8"?>
 <w:hdr xmlns:wpc="http://schemas.microsoft.com/office/word/2010/wordprocessingCanvas" xmlns:mc="http://schemas.openxmlformats.org/markup-compatibility/2006" xmlns:o="urn:schemas-microsoft-com:office:office" xmlns:r="http://schemas.openxmlformats.org/officeDocument/2006/relationships" xmlns:m="http://schemas.openxmlformats.org/officeDocument/2006/math" xmlns:v="urn:schemas-microsoft-com:vml" xmlns:wp14="http://schemas.microsoft.com/office/word/2010/wordprocessingDrawing" xmlns:wp="http://schemas.openxmlformats.org/drawingml/2006/wordprocessingDrawing" xmlns:w10="urn:schemas-microsoft-com:office:word" xmlns:w="http://schemas.openxmlformats.org/wordprocessingml/2006/main" xmlns:w14="http://schemas.microsoft.com/office/word/2010/wordml" xmlns:wpg="http://schemas.microsoft.com/office/word/2010/wordprocessingGroup" xmlns:wpi="http://schemas.microsoft.com/office/word/2010/wordprocessingInk" xmlns:wne="http://schemas.microsoft.com/office/word/2006/wordml" xmlns:wps="http://schemas.microsoft.com/office/word/2010/wordprocessingShape" mc:Ignorable="w14 wp14">
   <w:p>
     <w:pPr>
@@ -4298,7 +4617,7 @@
 </w:hdr>
 </file>
 
-<file path=word/header3.xml><?xml version="1.0" encoding="utf-8"?>
+<file path=word/header2.xml><?xml version="1.0" encoding="utf-8"?>
 <w:hdr xmlns:wpc="http://schemas.microsoft.com/office/word/2010/wordprocessingCanvas" xmlns:mc="http://schemas.openxmlformats.org/markup-compatibility/2006" xmlns:o="urn:schemas-microsoft-com:office:office" xmlns:r="http://schemas.openxmlformats.org/officeDocument/2006/relationships" xmlns:m="http://schemas.openxmlformats.org/officeDocument/2006/math" xmlns:v="urn:schemas-microsoft-com:vml" xmlns:wp14="http://schemas.microsoft.com/office/word/2010/wordprocessingDrawing" xmlns:wp="http://schemas.openxmlformats.org/drawingml/2006/wordprocessingDrawing" xmlns:w10="urn:schemas-microsoft-com:office:word" xmlns:w="http://schemas.openxmlformats.org/wordprocessingml/2006/main" xmlns:w14="http://schemas.microsoft.com/office/word/2010/wordml" xmlns:wpg="http://schemas.microsoft.com/office/word/2010/wordprocessingGroup" xmlns:wpi="http://schemas.microsoft.com/office/word/2010/wordprocessingInk" xmlns:wne="http://schemas.microsoft.com/office/word/2006/wordml" xmlns:wps="http://schemas.microsoft.com/office/word/2010/wordprocessingShape" mc:Ignorable="w14 wp14">
   <w:p>
     <w:pPr>
@@ -4309,8 +4628,226 @@
         <w:noProof/>
         <w:lang w:eastAsia="pt-PT"/>
       </w:rPr>
+      <mc:AlternateContent>
+        <mc:Choice Requires="wps">
+          <w:drawing>
+            <wp:anchor distT="0" distB="0" distL="114300" distR="114300" simplePos="0" relativeHeight="251665408" behindDoc="0" locked="0" layoutInCell="1" allowOverlap="1" wp14:anchorId="2E564BF4" wp14:editId="3FAC9DCB">
+              <wp:simplePos x="0" y="0"/>
+              <wp:positionH relativeFrom="column">
+                <wp:posOffset>3225165</wp:posOffset>
+              </wp:positionH>
+              <wp:positionV relativeFrom="paragraph">
+                <wp:posOffset>464820</wp:posOffset>
+              </wp:positionV>
+              <wp:extent cx="802640" cy="238125"/>
+              <wp:effectExtent l="0" t="0" r="0" b="9525"/>
+              <wp:wrapNone/>
+              <wp:docPr id="9" name="Text Box 15"/>
+              <wp:cNvGraphicFramePr>
+                <a:graphicFrameLocks xmlns:a="http://schemas.openxmlformats.org/drawingml/2006/main"/>
+              </wp:cNvGraphicFramePr>
+              <a:graphic xmlns:a="http://schemas.openxmlformats.org/drawingml/2006/main">
+                <a:graphicData uri="http://schemas.microsoft.com/office/word/2010/wordprocessingShape">
+                  <wps:wsp>
+                    <wps:cNvSpPr txBox="1">
+                      <a:spLocks noChangeArrowheads="1"/>
+                    </wps:cNvSpPr>
+                    <wps:spPr bwMode="auto">
+                      <a:xfrm>
+                        <a:off x="0" y="0"/>
+                        <a:ext cx="802640" cy="238125"/>
+                      </a:xfrm>
+                      <a:prstGeom prst="rect">
+                        <a:avLst/>
+                      </a:prstGeom>
+                      <a:noFill/>
+                      <a:ln>
+                        <a:noFill/>
+                      </a:ln>
+                      <a:extLst>
+                        <a:ext uri="{909E8E84-426E-40DD-AFC4-6F175D3DCCD1}">
+                          <a14:hiddenFill xmlns:a14="http://schemas.microsoft.com/office/drawing/2010/main">
+                            <a:solidFill>
+                              <a:srgbClr val="FFFFFF"/>
+                            </a:solidFill>
+                          </a14:hiddenFill>
+                        </a:ext>
+                        <a:ext uri="{91240B29-F687-4F45-9708-019B960494DF}">
+                          <a14:hiddenLine xmlns:a14="http://schemas.microsoft.com/office/drawing/2010/main" w="9525">
+                            <a:solidFill>
+                              <a:srgbClr val="000000"/>
+                            </a:solidFill>
+                            <a:miter lim="800000"/>
+                            <a:headEnd/>
+                            <a:tailEnd/>
+                          </a14:hiddenLine>
+                        </a:ext>
+                      </a:extLst>
+                    </wps:spPr>
+                    <wps:txbx>
+                      <w:txbxContent>
+                        <w:p>
+                          <w:pPr>
+                            <w:rPr>
+                              <w:rFonts w:ascii="Franklin Gothic Book" w:hAnsi="Franklin Gothic Book"/>
+                              <w:sz w:val="18"/>
+                              <w:szCs w:val="18"/>
+                            </w:rPr>
+                          </w:pPr>
+                          <w:r>
+                            <w:rPr>
+                              <w:rFonts w:ascii="Franklin Gothic Book" w:hAnsi="Franklin Gothic Book"/>
+                              <w:sz w:val="18"/>
+                              <w:szCs w:val="18"/>
+                            </w:rPr>
+                            <w:t>20</w:t>
+                          </w:r>
+                          <w:r>
+                            <w:rPr>
+                              <w:rFonts w:ascii="Franklin Gothic Medium" w:hAnsi="Franklin Gothic Medium"/>
+                              <w:b/>
+                              <w:sz w:val="18"/>
+                              <w:szCs w:val="18"/>
+                            </w:rPr>
+                            <w:t>1</w:t>
+                          </w:r>
+                          <w:r>
+                            <w:rPr>
+                              <w:rFonts w:ascii="Franklin Gothic Medium" w:hAnsi="Franklin Gothic Medium"/>
+                              <w:b/>
+                              <w:sz w:val="18"/>
+                              <w:szCs w:val="18"/>
+                            </w:rPr>
+                            <w:t>2</w:t>
+                          </w:r>
+                          <w:r>
+                            <w:rPr>
+                              <w:rFonts w:ascii="Franklin Gothic Book" w:hAnsi="Franklin Gothic Book"/>
+                              <w:sz w:val="18"/>
+                              <w:szCs w:val="18"/>
+                            </w:rPr>
+                            <w:t>'20</w:t>
+                          </w:r>
+                          <w:r>
+                            <w:rPr>
+                              <w:rFonts w:ascii="Franklin Gothic Medium Cond" w:hAnsi="Franklin Gothic Medium Cond"/>
+                              <w:b/>
+                              <w:sz w:val="18"/>
+                              <w:szCs w:val="18"/>
+                            </w:rPr>
+                            <w:t>1</w:t>
+                          </w:r>
+                          <w:r>
+                            <w:rPr>
+                              <w:rFonts w:ascii="Franklin Gothic Medium Cond" w:hAnsi="Franklin Gothic Medium Cond"/>
+                              <w:b/>
+                              <w:sz w:val="18"/>
+                              <w:szCs w:val="18"/>
+                            </w:rPr>
+                            <w:t>3</w:t>
+                          </w:r>
+                        </w:p>
+                      </w:txbxContent>
+                    </wps:txbx>
+                    <wps:bodyPr rot="0" vert="horz" wrap="square" lIns="91440" tIns="45720" rIns="91440" bIns="45720" anchor="t" anchorCtr="0" upright="1">
+                      <a:noAutofit/>
+                    </wps:bodyPr>
+                  </wps:wsp>
+                </a:graphicData>
+              </a:graphic>
+              <wp14:sizeRelH relativeFrom="margin">
+                <wp14:pctWidth>0</wp14:pctWidth>
+              </wp14:sizeRelH>
+              <wp14:sizeRelV relativeFrom="margin">
+                <wp14:pctHeight>0</wp14:pctHeight>
+              </wp14:sizeRelV>
+            </wp:anchor>
+          </w:drawing>
+        </mc:Choice>
+        <mc:Fallback>
+          <w:pict>
+            <v:shapetype id="_x0000_t202" coordsize="21600,21600" o:spt="202" path="m,l,21600r21600,l21600,xe">
+              <v:stroke joinstyle="miter"/>
+              <v:path gradientshapeok="t" o:connecttype="rect"/>
+            </v:shapetype>
+            <v:shape id="_x0000_s1027" type="#_x0000_t202" style="position:absolute;margin-left:253.95pt;margin-top:36.6pt;width:63.2pt;height:18.75pt;z-index:251665408;visibility:visible;mso-wrap-style:square;mso-width-percent:0;mso-height-percent:0;mso-wrap-distance-left:9pt;mso-wrap-distance-top:0;mso-wrap-distance-right:9pt;mso-wrap-distance-bottom:0;mso-position-horizontal:absolute;mso-position-horizontal-relative:text;mso-position-vertical:absolute;mso-position-vertical-relative:text;mso-width-percent:0;mso-height-percent:0;mso-width-relative:margin;mso-height-relative:margin;v-text-anchor:top" o:gfxdata="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" filled="f" stroked="f">
+              <v:textbox>
+                <w:txbxContent>
+                  <w:p>
+                    <w:pPr>
+                      <w:rPr>
+                        <w:rFonts w:ascii="Franklin Gothic Book" w:hAnsi="Franklin Gothic Book"/>
+                        <w:sz w:val="18"/>
+                        <w:szCs w:val="18"/>
+                      </w:rPr>
+                    </w:pPr>
+                    <w:r>
+                      <w:rPr>
+                        <w:rFonts w:ascii="Franklin Gothic Book" w:hAnsi="Franklin Gothic Book"/>
+                        <w:sz w:val="18"/>
+                        <w:szCs w:val="18"/>
+                      </w:rPr>
+                      <w:t>20</w:t>
+                    </w:r>
+                    <w:r>
+                      <w:rPr>
+                        <w:rFonts w:ascii="Franklin Gothic Medium" w:hAnsi="Franklin Gothic Medium"/>
+                        <w:b/>
+                        <w:sz w:val="18"/>
+                        <w:szCs w:val="18"/>
+                      </w:rPr>
+                      <w:t>1</w:t>
+                    </w:r>
+                    <w:r>
+                      <w:rPr>
+                        <w:rFonts w:ascii="Franklin Gothic Medium" w:hAnsi="Franklin Gothic Medium"/>
+                        <w:b/>
+                        <w:sz w:val="18"/>
+                        <w:szCs w:val="18"/>
+                      </w:rPr>
+                      <w:t>2</w:t>
+                    </w:r>
+                    <w:r>
+                      <w:rPr>
+                        <w:rFonts w:ascii="Franklin Gothic Book" w:hAnsi="Franklin Gothic Book"/>
+                        <w:sz w:val="18"/>
+                        <w:szCs w:val="18"/>
+                      </w:rPr>
+                      <w:t>'20</w:t>
+                    </w:r>
+                    <w:r>
+                      <w:rPr>
+                        <w:rFonts w:ascii="Franklin Gothic Medium Cond" w:hAnsi="Franklin Gothic Medium Cond"/>
+                        <w:b/>
+                        <w:sz w:val="18"/>
+                        <w:szCs w:val="18"/>
+                      </w:rPr>
+                      <w:t>1</w:t>
+                    </w:r>
+                    <w:r>
+                      <w:rPr>
+                        <w:rFonts w:ascii="Franklin Gothic Medium Cond" w:hAnsi="Franklin Gothic Medium Cond"/>
+                        <w:b/>
+                        <w:sz w:val="18"/>
+                        <w:szCs w:val="18"/>
+                      </w:rPr>
+                      <w:t>3</w:t>
+                    </w:r>
+                  </w:p>
+                </w:txbxContent>
+              </v:textbox>
+            </v:shape>
+          </w:pict>
+        </mc:Fallback>
+      </mc:AlternateContent>
+    </w:r>
+    <w:r>
+      <w:rPr>
+        <w:noProof/>
+        <w:lang w:eastAsia="pt-PT"/>
+      </w:rPr>
       <w:drawing>
-        <wp:inline distT="0" distB="0" distL="0" distR="0" wp14:anchorId="0D5751C7" wp14:editId="69E8EAAD">
+        <wp:inline distT="0" distB="0" distL="0" distR="0" wp14:anchorId="6AF46A8B" wp14:editId="3DA84D1C">
           <wp:extent cx="5384800" cy="1574800"/>
           <wp:effectExtent l="0" t="0" r="0" b="0"/>
           <wp:docPr id="1" name="Picture 1" descr="Description: IGN"/>

</xml_diff>